<commit_message>
v2 is final draft
</commit_message>
<xml_diff>
--- a/Final_Draft_v2.docx
+++ b/Final_Draft_v2.docx
@@ -72,21 +72,7 @@
         <w:rPr>
           <w:rFonts w:asciiTheme="minorHAnsi" w:hAnsiTheme="minorHAnsi" w:cstheme="minorHAnsi"/>
         </w:rPr>
-        <w:t>Thermosensitivity is important for species exhibiting temperature dependent sex determination (TSD), and understanding its role in development is an important, unanswered question. RNA-</w:t>
-      </w:r>
-      <w:proofErr w:type="spellStart"/>
-      <w:r>
-        <w:rPr>
-          <w:rFonts w:asciiTheme="minorHAnsi" w:hAnsiTheme="minorHAnsi" w:cstheme="minorHAnsi"/>
-        </w:rPr>
-        <w:t>seq</w:t>
-      </w:r>
-      <w:proofErr w:type="spellEnd"/>
-      <w:r>
-        <w:rPr>
-          <w:rFonts w:asciiTheme="minorHAnsi" w:hAnsiTheme="minorHAnsi" w:cstheme="minorHAnsi"/>
-        </w:rPr>
-        <w:t xml:space="preserve"> experiments in </w:t>
+        <w:t xml:space="preserve">Thermosensitivity is important for species exhibiting temperature dependent sex determination (TSD), and understanding its role in development is an important, unanswered question. RNA-seq experiments in </w:t>
       </w:r>
       <w:r>
         <w:rPr>
@@ -101,60 +87,130 @@
         </w:rPr>
         <w:t xml:space="preserve"> (a TSD species) and </w:t>
       </w:r>
-      <w:proofErr w:type="spellStart"/>
       <w:r>
         <w:rPr>
           <w:rFonts w:asciiTheme="minorHAnsi" w:hAnsiTheme="minorHAnsi" w:cstheme="minorHAnsi"/>
           <w:i/>
         </w:rPr>
-        <w:t>Apalone</w:t>
-      </w:r>
-      <w:proofErr w:type="spellEnd"/>
+        <w:t>Apalone spinifera</w:t>
+      </w:r>
+      <w:r>
+        <w:rPr>
+          <w:rFonts w:asciiTheme="minorHAnsi" w:hAnsiTheme="minorHAnsi" w:cstheme="minorHAnsi"/>
+        </w:rPr>
+        <w:t xml:space="preserve"> (a genotypic </w:t>
+      </w:r>
+      <w:r>
+        <w:rPr>
+          <w:rFonts w:asciiTheme="minorHAnsi" w:hAnsiTheme="minorHAnsi" w:cstheme="minorHAnsi"/>
+        </w:rPr>
+        <w:t xml:space="preserve">sex determination (GSD) </w:t>
+      </w:r>
+      <w:r>
+        <w:rPr>
+          <w:rFonts w:asciiTheme="minorHAnsi" w:hAnsiTheme="minorHAnsi" w:cstheme="minorHAnsi"/>
+        </w:rPr>
+        <w:t xml:space="preserve">species) have revealed interesting thermosensitivity patterns in some genes known to be related to </w:t>
+      </w:r>
+      <w:r>
+        <w:rPr>
+          <w:rFonts w:asciiTheme="minorHAnsi" w:hAnsiTheme="minorHAnsi" w:cstheme="minorHAnsi"/>
+        </w:rPr>
+        <w:t xml:space="preserve">the </w:t>
+      </w:r>
+      <w:r>
+        <w:rPr>
+          <w:rFonts w:asciiTheme="minorHAnsi" w:hAnsiTheme="minorHAnsi" w:cstheme="minorHAnsi"/>
+        </w:rPr>
+        <w:t xml:space="preserve">urogenital networks in mammals (Radhakrishnan </w:t>
+      </w:r>
       <w:r>
         <w:rPr>
           <w:rFonts w:asciiTheme="minorHAnsi" w:hAnsiTheme="minorHAnsi" w:cstheme="minorHAnsi"/>
           <w:i/>
         </w:rPr>
-        <w:t xml:space="preserve"> </w:t>
-      </w:r>
-      <w:proofErr w:type="spellStart"/>
+        <w:t>et al</w:t>
+      </w:r>
+      <w:r>
+        <w:rPr>
+          <w:rFonts w:asciiTheme="minorHAnsi" w:hAnsiTheme="minorHAnsi" w:cstheme="minorHAnsi"/>
+        </w:rPr>
+        <w:t>, 2017). TSD is believed to be the ancestral state in turtles, with GSD</w:t>
+      </w:r>
+      <w:r>
+        <w:rPr>
+          <w:rFonts w:asciiTheme="minorHAnsi" w:hAnsiTheme="minorHAnsi" w:cstheme="minorHAnsi"/>
+        </w:rPr>
+        <w:t xml:space="preserve"> arising a number of times along with </w:t>
+      </w:r>
+      <w:r>
+        <w:rPr>
+          <w:rFonts w:asciiTheme="minorHAnsi" w:hAnsiTheme="minorHAnsi" w:cstheme="minorHAnsi"/>
+        </w:rPr>
+        <w:t>reversions</w:t>
+      </w:r>
+      <w:r>
+        <w:rPr>
+          <w:rFonts w:asciiTheme="minorHAnsi" w:hAnsiTheme="minorHAnsi" w:cstheme="minorHAnsi"/>
+        </w:rPr>
+        <w:t xml:space="preserve"> back to TSD</w:t>
+      </w:r>
+      <w:r>
+        <w:rPr>
+          <w:rFonts w:asciiTheme="minorHAnsi" w:hAnsiTheme="minorHAnsi" w:cstheme="minorHAnsi"/>
+        </w:rPr>
+        <w:t xml:space="preserve"> (Valenzuela and Adams, 2011). </w:t>
+      </w:r>
+    </w:p>
+    <w:p>
+      <w:pPr>
+        <w:rPr>
+          <w:rFonts w:asciiTheme="minorHAnsi" w:hAnsiTheme="minorHAnsi" w:cstheme="minorHAnsi"/>
+        </w:rPr>
+      </w:pPr>
+    </w:p>
+    <w:p>
+      <w:pPr>
+        <w:rPr>
+          <w:rFonts w:asciiTheme="minorHAnsi" w:hAnsiTheme="minorHAnsi" w:cstheme="minorHAnsi"/>
+        </w:rPr>
+      </w:pPr>
+      <w:r>
+        <w:rPr>
+          <w:rFonts w:asciiTheme="minorHAnsi" w:hAnsiTheme="minorHAnsi" w:cstheme="minorHAnsi"/>
+        </w:rPr>
+        <w:t xml:space="preserve">Transcription factors are important regulatory proteins used in coordination of gene expression. Their binding site recognition across vertebrates has been shown to exhibit high conservation (Schmidt </w:t>
+      </w:r>
       <w:r>
         <w:rPr>
           <w:rFonts w:asciiTheme="minorHAnsi" w:hAnsiTheme="minorHAnsi" w:cstheme="minorHAnsi"/>
           <w:i/>
         </w:rPr>
-        <w:t>spinifera</w:t>
-      </w:r>
-      <w:proofErr w:type="spellEnd"/>
-      <w:r>
-        <w:rPr>
-          <w:rFonts w:asciiTheme="minorHAnsi" w:hAnsiTheme="minorHAnsi" w:cstheme="minorHAnsi"/>
-        </w:rPr>
-        <w:t xml:space="preserve"> (a genotypic </w:t>
-      </w:r>
-      <w:r>
-        <w:rPr>
-          <w:rFonts w:asciiTheme="minorHAnsi" w:hAnsiTheme="minorHAnsi" w:cstheme="minorHAnsi"/>
-        </w:rPr>
-        <w:t xml:space="preserve">sex determination (GSD) </w:t>
-      </w:r>
-      <w:r>
-        <w:rPr>
-          <w:rFonts w:asciiTheme="minorHAnsi" w:hAnsiTheme="minorHAnsi" w:cstheme="minorHAnsi"/>
-        </w:rPr>
-        <w:t xml:space="preserve">species) have revealed interesting thermosensitivity patterns in some genes known to be related to </w:t>
-      </w:r>
-      <w:r>
-        <w:rPr>
-          <w:rFonts w:asciiTheme="minorHAnsi" w:hAnsiTheme="minorHAnsi" w:cstheme="minorHAnsi"/>
-        </w:rPr>
-        <w:t xml:space="preserve">the </w:t>
-      </w:r>
-      <w:r>
-        <w:rPr>
-          <w:rFonts w:asciiTheme="minorHAnsi" w:hAnsiTheme="minorHAnsi" w:cstheme="minorHAnsi"/>
-        </w:rPr>
-        <w:t xml:space="preserve">urogenital networks in mammals (Radhakrishnan </w:t>
+        <w:t>et al</w:t>
+      </w:r>
+      <w:r>
+        <w:rPr>
+          <w:rFonts w:asciiTheme="minorHAnsi" w:hAnsiTheme="minorHAnsi" w:cstheme="minorHAnsi"/>
+        </w:rPr>
+        <w:t xml:space="preserve">, 2010). </w:t>
+      </w:r>
+      <w:r>
+        <w:rPr>
+          <w:rFonts w:asciiTheme="minorHAnsi" w:hAnsiTheme="minorHAnsi" w:cstheme="minorHAnsi"/>
+        </w:rPr>
+        <w:t>A number of them are known to be important in the vertebrate sex determination network and</w:t>
+      </w:r>
+      <w:r>
+        <w:rPr>
+          <w:rFonts w:asciiTheme="minorHAnsi" w:hAnsiTheme="minorHAnsi" w:cstheme="minorHAnsi"/>
+        </w:rPr>
+        <w:t xml:space="preserve"> have showing interesting differential expression patterns in turtles with TSD (</w:t>
+      </w:r>
+      <w:r>
+        <w:rPr>
+          <w:rFonts w:asciiTheme="minorHAnsi" w:hAnsiTheme="minorHAnsi" w:cstheme="minorHAnsi"/>
+        </w:rPr>
+        <w:t xml:space="preserve">Radhakrishnan </w:t>
       </w:r>
       <w:r>
         <w:rPr>
@@ -167,121 +223,144 @@
         <w:rPr>
           <w:rFonts w:asciiTheme="minorHAnsi" w:hAnsiTheme="minorHAnsi" w:cstheme="minorHAnsi"/>
         </w:rPr>
-        <w:t>, 2017). TSD is believed to be the ancestral state in turtles, with GSD</w:t>
-      </w:r>
-      <w:r>
-        <w:rPr>
-          <w:rFonts w:asciiTheme="minorHAnsi" w:hAnsiTheme="minorHAnsi" w:cstheme="minorHAnsi"/>
-        </w:rPr>
-        <w:t xml:space="preserve"> arising a number of times along with </w:t>
-      </w:r>
-      <w:r>
-        <w:rPr>
-          <w:rFonts w:asciiTheme="minorHAnsi" w:hAnsiTheme="minorHAnsi" w:cstheme="minorHAnsi"/>
-        </w:rPr>
-        <w:t>reversions</w:t>
-      </w:r>
-      <w:r>
-        <w:rPr>
-          <w:rFonts w:asciiTheme="minorHAnsi" w:hAnsiTheme="minorHAnsi" w:cstheme="minorHAnsi"/>
-        </w:rPr>
-        <w:t xml:space="preserve"> back to TSD</w:t>
-      </w:r>
-      <w:r>
-        <w:rPr>
-          <w:rFonts w:asciiTheme="minorHAnsi" w:hAnsiTheme="minorHAnsi" w:cstheme="minorHAnsi"/>
-        </w:rPr>
-        <w:t xml:space="preserve"> (Valenzuela and Adams, 2011). </w:t>
-      </w:r>
-    </w:p>
-    <w:p>
-      <w:pPr>
-        <w:rPr>
-          <w:rFonts w:asciiTheme="minorHAnsi" w:hAnsiTheme="minorHAnsi" w:cstheme="minorHAnsi"/>
-        </w:rPr>
-      </w:pPr>
-    </w:p>
-    <w:p>
-      <w:pPr>
-        <w:rPr>
-          <w:rFonts w:asciiTheme="minorHAnsi" w:hAnsiTheme="minorHAnsi" w:cstheme="minorHAnsi"/>
-        </w:rPr>
-      </w:pPr>
-      <w:r>
-        <w:rPr>
-          <w:rFonts w:asciiTheme="minorHAnsi" w:hAnsiTheme="minorHAnsi" w:cstheme="minorHAnsi"/>
-        </w:rPr>
-        <w:t xml:space="preserve">Transcription factors are important regulatory proteins used in coordination of gene expression. Their binding site recognition across vertebrates has been shown to exhibit high conservation (Schmidt </w:t>
+        <w:t>, 2017</w:t>
+      </w:r>
+      <w:r>
+        <w:rPr>
+          <w:rFonts w:asciiTheme="minorHAnsi" w:hAnsiTheme="minorHAnsi" w:cstheme="minorHAnsi"/>
+        </w:rPr>
+        <w:t>).</w:t>
+      </w:r>
+    </w:p>
+    <w:p>
+      <w:pPr>
+        <w:rPr>
+          <w:rFonts w:asciiTheme="minorHAnsi" w:hAnsiTheme="minorHAnsi" w:cstheme="minorHAnsi"/>
+        </w:rPr>
+      </w:pPr>
+    </w:p>
+    <w:p>
+      <w:pPr>
+        <w:rPr>
+          <w:rFonts w:asciiTheme="minorHAnsi" w:hAnsiTheme="minorHAnsi" w:cstheme="minorHAnsi"/>
+        </w:rPr>
+      </w:pPr>
+      <w:r>
+        <w:rPr>
+          <w:rFonts w:asciiTheme="minorHAnsi" w:hAnsiTheme="minorHAnsi" w:cstheme="minorHAnsi"/>
+        </w:rPr>
+        <w:t xml:space="preserve">Wt1 is a transcription factor involved in urogenital development (GCID: GC11M032365) and exhibits thermosensitivity in both </w:t>
       </w:r>
       <w:r>
         <w:rPr>
           <w:rFonts w:asciiTheme="minorHAnsi" w:hAnsiTheme="minorHAnsi" w:cstheme="minorHAnsi"/>
           <w:i/>
         </w:rPr>
+        <w:t>C. picta</w:t>
+      </w:r>
+      <w:r>
+        <w:rPr>
+          <w:rFonts w:asciiTheme="minorHAnsi" w:hAnsiTheme="minorHAnsi" w:cstheme="minorHAnsi"/>
+        </w:rPr>
+        <w:t xml:space="preserve"> and </w:t>
+      </w:r>
+      <w:r>
+        <w:rPr>
+          <w:rFonts w:asciiTheme="minorHAnsi" w:hAnsiTheme="minorHAnsi" w:cstheme="minorHAnsi"/>
+          <w:i/>
+        </w:rPr>
+        <w:t xml:space="preserve">A. spinifera </w:t>
+      </w:r>
+      <w:r>
+        <w:rPr>
+          <w:rFonts w:asciiTheme="minorHAnsi" w:hAnsiTheme="minorHAnsi" w:cstheme="minorHAnsi"/>
+        </w:rPr>
+        <w:t xml:space="preserve">(Radhakrishnan </w:t>
+      </w:r>
+      <w:r>
+        <w:rPr>
+          <w:rFonts w:asciiTheme="minorHAnsi" w:hAnsiTheme="minorHAnsi" w:cstheme="minorHAnsi"/>
+          <w:i/>
+        </w:rPr>
         <w:t>et al</w:t>
       </w:r>
       <w:r>
         <w:rPr>
           <w:rFonts w:asciiTheme="minorHAnsi" w:hAnsiTheme="minorHAnsi" w:cstheme="minorHAnsi"/>
         </w:rPr>
-        <w:t xml:space="preserve">, 2010). </w:t>
-      </w:r>
-      <w:r>
-        <w:rPr>
-          <w:rFonts w:asciiTheme="minorHAnsi" w:hAnsiTheme="minorHAnsi" w:cstheme="minorHAnsi"/>
-        </w:rPr>
-        <w:t>A number of them are known to be important in the vertebrate sex determination network and</w:t>
-      </w:r>
-      <w:r>
-        <w:rPr>
-          <w:rFonts w:asciiTheme="minorHAnsi" w:hAnsiTheme="minorHAnsi" w:cstheme="minorHAnsi"/>
-        </w:rPr>
-        <w:t xml:space="preserve"> have showing interesting differential expression patterns in turtles with TSD (</w:t>
-      </w:r>
-      <w:r>
-        <w:rPr>
-          <w:rFonts w:asciiTheme="minorHAnsi" w:hAnsiTheme="minorHAnsi" w:cstheme="minorHAnsi"/>
-        </w:rPr>
-        <w:t xml:space="preserve">Radhakrishnan </w:t>
+        <w:t xml:space="preserve">, 2017), two distantly related </w:t>
       </w:r>
       <w:r>
         <w:rPr>
           <w:rFonts w:asciiTheme="minorHAnsi" w:hAnsiTheme="minorHAnsi" w:cstheme="minorHAnsi"/>
           <w:i/>
         </w:rPr>
+        <w:t xml:space="preserve">Cryptodiran </w:t>
+      </w:r>
+      <w:r>
+        <w:rPr>
+          <w:rFonts w:asciiTheme="minorHAnsi" w:hAnsiTheme="minorHAnsi" w:cstheme="minorHAnsi"/>
+        </w:rPr>
+        <w:t xml:space="preserve">turtle species. In </w:t>
+      </w:r>
+      <w:r>
+        <w:rPr>
+          <w:rFonts w:asciiTheme="minorHAnsi" w:hAnsiTheme="minorHAnsi" w:cstheme="minorHAnsi"/>
+          <w:i/>
+        </w:rPr>
+        <w:t>C. picta</w:t>
+      </w:r>
+      <w:r>
+        <w:rPr>
+          <w:rFonts w:asciiTheme="minorHAnsi" w:hAnsiTheme="minorHAnsi" w:cstheme="minorHAnsi"/>
+        </w:rPr>
+        <w:t xml:space="preserve"> it has shown male-biased differential expression during the thermosensitive period (TSP) (developmental stages 19 and 22). The pattern is mixed in </w:t>
+      </w:r>
+      <w:r>
+        <w:rPr>
+          <w:rFonts w:asciiTheme="minorHAnsi" w:hAnsiTheme="minorHAnsi" w:cstheme="minorHAnsi"/>
+          <w:i/>
+        </w:rPr>
+        <w:t>A. spinifera</w:t>
+      </w:r>
+      <w:r>
+        <w:rPr>
+          <w:rFonts w:asciiTheme="minorHAnsi" w:hAnsiTheme="minorHAnsi" w:cstheme="minorHAnsi"/>
+        </w:rPr>
+        <w:t xml:space="preserve"> with male biased expression prior to and late in the TSP (developmental stages 15 and 22) but female biased expression earlier in the TSP (developmental stage 19) (Radhakrishnan </w:t>
+      </w:r>
+      <w:r>
+        <w:rPr>
+          <w:rFonts w:asciiTheme="minorHAnsi" w:hAnsiTheme="minorHAnsi" w:cstheme="minorHAnsi"/>
+          <w:i/>
+        </w:rPr>
         <w:t>et al</w:t>
       </w:r>
       <w:r>
         <w:rPr>
           <w:rFonts w:asciiTheme="minorHAnsi" w:hAnsiTheme="minorHAnsi" w:cstheme="minorHAnsi"/>
         </w:rPr>
-        <w:t>, 2017</w:t>
-      </w:r>
-      <w:r>
-        <w:rPr>
-          <w:rFonts w:asciiTheme="minorHAnsi" w:hAnsiTheme="minorHAnsi" w:cstheme="minorHAnsi"/>
-        </w:rPr>
-        <w:t>).</w:t>
-      </w:r>
-    </w:p>
-    <w:p>
-      <w:pPr>
-        <w:rPr>
-          <w:rFonts w:asciiTheme="minorHAnsi" w:hAnsiTheme="minorHAnsi" w:cstheme="minorHAnsi"/>
-        </w:rPr>
-      </w:pPr>
-    </w:p>
-    <w:p>
-      <w:pPr>
-        <w:rPr>
-          <w:rFonts w:asciiTheme="minorHAnsi" w:hAnsiTheme="minorHAnsi" w:cstheme="minorHAnsi"/>
-        </w:rPr>
-      </w:pPr>
-      <w:r>
-        <w:rPr>
-          <w:rFonts w:asciiTheme="minorHAnsi" w:hAnsiTheme="minorHAnsi" w:cstheme="minorHAnsi"/>
-        </w:rPr>
-        <w:t xml:space="preserve">Wt1 is a transcription factor involved in urogenital development (GCID: GC11M032365) and exhibits thermosensitivity in both </w:t>
+        <w:t xml:space="preserve">, 2017). This raises the question of why a GSD species from an ancient GSD lineage would still exhibit thermosensitivity in genes proposed to be involved in sex determination? </w:t>
+      </w:r>
+    </w:p>
+    <w:p>
+      <w:pPr>
+        <w:rPr>
+          <w:rFonts w:asciiTheme="minorHAnsi" w:hAnsiTheme="minorHAnsi" w:cstheme="minorHAnsi"/>
+        </w:rPr>
+      </w:pPr>
+    </w:p>
+    <w:p>
+      <w:pPr>
+        <w:rPr>
+          <w:rFonts w:asciiTheme="minorHAnsi" w:hAnsiTheme="minorHAnsi" w:cstheme="minorHAnsi"/>
+        </w:rPr>
+      </w:pPr>
+      <w:r>
+        <w:rPr>
+          <w:rFonts w:asciiTheme="minorHAnsi" w:hAnsiTheme="minorHAnsi" w:cstheme="minorHAnsi"/>
+        </w:rPr>
+        <w:t xml:space="preserve">Sf1 is a transcription factor involved in sex determination (GCID: GC09M124481). Its pattern of thermosensitivity is more as one might expect between TSD and GSD turtles with thermosensitivity present in </w:t>
       </w:r>
       <w:r>
         <w:rPr>
@@ -294,169 +373,15 @@
         <w:rPr>
           <w:rFonts w:asciiTheme="minorHAnsi" w:hAnsiTheme="minorHAnsi" w:cstheme="minorHAnsi"/>
         </w:rPr>
-        <w:t xml:space="preserve"> and </w:t>
+        <w:t xml:space="preserve"> and absent in </w:t>
       </w:r>
       <w:r>
         <w:rPr>
           <w:rFonts w:asciiTheme="minorHAnsi" w:hAnsiTheme="minorHAnsi" w:cstheme="minorHAnsi"/>
           <w:i/>
         </w:rPr>
-        <w:t xml:space="preserve">A. </w:t>
-      </w:r>
-      <w:proofErr w:type="spellStart"/>
-      <w:r>
-        <w:rPr>
-          <w:rFonts w:asciiTheme="minorHAnsi" w:hAnsiTheme="minorHAnsi" w:cstheme="minorHAnsi"/>
-          <w:i/>
-        </w:rPr>
-        <w:t>spinifera</w:t>
-      </w:r>
-      <w:proofErr w:type="spellEnd"/>
-      <w:r>
-        <w:rPr>
-          <w:rFonts w:asciiTheme="minorHAnsi" w:hAnsiTheme="minorHAnsi" w:cstheme="minorHAnsi"/>
-          <w:i/>
-        </w:rPr>
-        <w:t xml:space="preserve"> </w:t>
-      </w:r>
-      <w:r>
-        <w:rPr>
-          <w:rFonts w:asciiTheme="minorHAnsi" w:hAnsiTheme="minorHAnsi" w:cstheme="minorHAnsi"/>
-        </w:rPr>
-        <w:t xml:space="preserve">(Radhakrishnan </w:t>
-      </w:r>
-      <w:r>
-        <w:rPr>
-          <w:rFonts w:asciiTheme="minorHAnsi" w:hAnsiTheme="minorHAnsi" w:cstheme="minorHAnsi"/>
-          <w:i/>
-        </w:rPr>
-        <w:t>et al</w:t>
-      </w:r>
-      <w:r>
-        <w:rPr>
-          <w:rFonts w:asciiTheme="minorHAnsi" w:hAnsiTheme="minorHAnsi" w:cstheme="minorHAnsi"/>
-        </w:rPr>
-        <w:t xml:space="preserve">, 2017), two distantly related </w:t>
-      </w:r>
-      <w:proofErr w:type="spellStart"/>
-      <w:r>
-        <w:rPr>
-          <w:rFonts w:asciiTheme="minorHAnsi" w:hAnsiTheme="minorHAnsi" w:cstheme="minorHAnsi"/>
-          <w:i/>
-        </w:rPr>
-        <w:t>Cryptodiran</w:t>
-      </w:r>
-      <w:proofErr w:type="spellEnd"/>
-      <w:r>
-        <w:rPr>
-          <w:rFonts w:asciiTheme="minorHAnsi" w:hAnsiTheme="minorHAnsi" w:cstheme="minorHAnsi"/>
-          <w:i/>
-        </w:rPr>
-        <w:t xml:space="preserve"> </w:t>
-      </w:r>
-      <w:r>
-        <w:rPr>
-          <w:rFonts w:asciiTheme="minorHAnsi" w:hAnsiTheme="minorHAnsi" w:cstheme="minorHAnsi"/>
-        </w:rPr>
-        <w:t xml:space="preserve">turtle species. In </w:t>
-      </w:r>
-      <w:r>
-        <w:rPr>
-          <w:rFonts w:asciiTheme="minorHAnsi" w:hAnsiTheme="minorHAnsi" w:cstheme="minorHAnsi"/>
-          <w:i/>
-        </w:rPr>
-        <w:t>C. picta</w:t>
-      </w:r>
-      <w:r>
-        <w:rPr>
-          <w:rFonts w:asciiTheme="minorHAnsi" w:hAnsiTheme="minorHAnsi" w:cstheme="minorHAnsi"/>
-        </w:rPr>
-        <w:t xml:space="preserve"> it has shown male-biased differential expression during the thermosensitive period (TSP) (developmental stages 19 and 22). The pattern is mixed in </w:t>
-      </w:r>
-      <w:r>
-        <w:rPr>
-          <w:rFonts w:asciiTheme="minorHAnsi" w:hAnsiTheme="minorHAnsi" w:cstheme="minorHAnsi"/>
-          <w:i/>
-        </w:rPr>
-        <w:t xml:space="preserve">A. </w:t>
-      </w:r>
-      <w:proofErr w:type="spellStart"/>
-      <w:r>
-        <w:rPr>
-          <w:rFonts w:asciiTheme="minorHAnsi" w:hAnsiTheme="minorHAnsi" w:cstheme="minorHAnsi"/>
-          <w:i/>
-        </w:rPr>
-        <w:t>spinifera</w:t>
-      </w:r>
-      <w:proofErr w:type="spellEnd"/>
-      <w:r>
-        <w:rPr>
-          <w:rFonts w:asciiTheme="minorHAnsi" w:hAnsiTheme="minorHAnsi" w:cstheme="minorHAnsi"/>
-        </w:rPr>
-        <w:t xml:space="preserve"> with male biased expression prior to and late in the TSP (developmental stages 15 and 22) but female biased expression earlier in the TSP (developmental stage 19) (Radhakrishnan </w:t>
-      </w:r>
-      <w:r>
-        <w:rPr>
-          <w:rFonts w:asciiTheme="minorHAnsi" w:hAnsiTheme="minorHAnsi" w:cstheme="minorHAnsi"/>
-          <w:i/>
-        </w:rPr>
-        <w:t>et al</w:t>
-      </w:r>
-      <w:r>
-        <w:rPr>
-          <w:rFonts w:asciiTheme="minorHAnsi" w:hAnsiTheme="minorHAnsi" w:cstheme="minorHAnsi"/>
-        </w:rPr>
-        <w:t xml:space="preserve">, 2017). This raises the question of why a GSD species from an ancient GSD lineage would still exhibit thermosensitivity in genes proposed to be involved in sex determination? </w:t>
-      </w:r>
-    </w:p>
-    <w:p>
-      <w:pPr>
-        <w:rPr>
-          <w:rFonts w:asciiTheme="minorHAnsi" w:hAnsiTheme="minorHAnsi" w:cstheme="minorHAnsi"/>
-        </w:rPr>
-      </w:pPr>
-    </w:p>
-    <w:p>
-      <w:pPr>
-        <w:rPr>
-          <w:rFonts w:asciiTheme="minorHAnsi" w:hAnsiTheme="minorHAnsi" w:cstheme="minorHAnsi"/>
-        </w:rPr>
-      </w:pPr>
-      <w:r>
-        <w:rPr>
-          <w:rFonts w:asciiTheme="minorHAnsi" w:hAnsiTheme="minorHAnsi" w:cstheme="minorHAnsi"/>
-        </w:rPr>
-        <w:t xml:space="preserve">Sf1 is a transcription factor involved in sex determination (GCID: GC09M124481). Its pattern of thermosensitivity is more as one might expect between TSD and GSD turtles with thermosensitivity present in </w:t>
-      </w:r>
-      <w:r>
-        <w:rPr>
-          <w:rFonts w:asciiTheme="minorHAnsi" w:hAnsiTheme="minorHAnsi" w:cstheme="minorHAnsi"/>
-          <w:i/>
-        </w:rPr>
-        <w:t>C. picta</w:t>
-      </w:r>
-      <w:r>
-        <w:rPr>
-          <w:rFonts w:asciiTheme="minorHAnsi" w:hAnsiTheme="minorHAnsi" w:cstheme="minorHAnsi"/>
-        </w:rPr>
-        <w:t xml:space="preserve"> and absent in </w:t>
-      </w:r>
-      <w:r>
-        <w:rPr>
-          <w:rFonts w:asciiTheme="minorHAnsi" w:hAnsiTheme="minorHAnsi" w:cstheme="minorHAnsi"/>
-          <w:i/>
-        </w:rPr>
-        <w:t xml:space="preserve">A. </w:t>
-      </w:r>
-      <w:proofErr w:type="spellStart"/>
-      <w:r>
-        <w:rPr>
-          <w:rFonts w:asciiTheme="minorHAnsi" w:hAnsiTheme="minorHAnsi" w:cstheme="minorHAnsi"/>
-          <w:i/>
-        </w:rPr>
-        <w:t>spinifera</w:t>
-      </w:r>
-      <w:proofErr w:type="spellEnd"/>
+        <w:t>A. spinifera</w:t>
+      </w:r>
       <w:r>
         <w:rPr>
           <w:rFonts w:asciiTheme="minorHAnsi" w:hAnsiTheme="minorHAnsi" w:cstheme="minorHAnsi"/>
@@ -602,59 +527,41 @@
           <w:rFonts w:asciiTheme="minorHAnsi" w:hAnsiTheme="minorHAnsi" w:cstheme="minorHAnsi"/>
           <w:i/>
         </w:rPr>
-        <w:t xml:space="preserve">A. </w:t>
-      </w:r>
-      <w:proofErr w:type="spellStart"/>
+        <w:t>A. spinifera</w:t>
+      </w:r>
+      <w:r>
+        <w:rPr>
+          <w:rFonts w:asciiTheme="minorHAnsi" w:hAnsiTheme="minorHAnsi" w:cstheme="minorHAnsi"/>
+        </w:rPr>
+        <w:t xml:space="preserve">, WT1 will exhibit similar evolutionary rates across GSD and TSD species. </w:t>
+      </w:r>
+    </w:p>
+    <w:p>
+      <w:pPr>
+        <w:rPr>
+          <w:rFonts w:asciiTheme="minorHAnsi" w:hAnsiTheme="minorHAnsi" w:cstheme="minorHAnsi"/>
+        </w:rPr>
+      </w:pPr>
+    </w:p>
+    <w:p>
+      <w:pPr>
+        <w:rPr>
+          <w:rFonts w:asciiTheme="minorHAnsi" w:hAnsiTheme="minorHAnsi" w:cstheme="minorHAnsi"/>
+        </w:rPr>
+      </w:pPr>
+      <w:r>
+        <w:rPr>
+          <w:rFonts w:asciiTheme="minorHAnsi" w:hAnsiTheme="minorHAnsi" w:cstheme="minorHAnsi"/>
+        </w:rPr>
+        <w:t xml:space="preserve">Considering the loss of thermosensitivity observed in Sf1 in </w:t>
+      </w:r>
       <w:r>
         <w:rPr>
           <w:rFonts w:asciiTheme="minorHAnsi" w:hAnsiTheme="minorHAnsi" w:cstheme="minorHAnsi"/>
           <w:i/>
         </w:rPr>
-        <w:t>spinifera</w:t>
-      </w:r>
-      <w:proofErr w:type="spellEnd"/>
-      <w:r>
-        <w:rPr>
-          <w:rFonts w:asciiTheme="minorHAnsi" w:hAnsiTheme="minorHAnsi" w:cstheme="minorHAnsi"/>
-        </w:rPr>
-        <w:t xml:space="preserve">, WT1 will exhibit similar evolutionary rates across GSD and TSD species. </w:t>
-      </w:r>
-    </w:p>
-    <w:p>
-      <w:pPr>
-        <w:rPr>
-          <w:rFonts w:asciiTheme="minorHAnsi" w:hAnsiTheme="minorHAnsi" w:cstheme="minorHAnsi"/>
-        </w:rPr>
-      </w:pPr>
-    </w:p>
-    <w:p>
-      <w:pPr>
-        <w:rPr>
-          <w:rFonts w:asciiTheme="minorHAnsi" w:hAnsiTheme="minorHAnsi" w:cstheme="minorHAnsi"/>
-        </w:rPr>
-      </w:pPr>
-      <w:r>
-        <w:rPr>
-          <w:rFonts w:asciiTheme="minorHAnsi" w:hAnsiTheme="minorHAnsi" w:cstheme="minorHAnsi"/>
-        </w:rPr>
-        <w:t xml:space="preserve">Considering the loss of thermosensitivity observed in Sf1 in </w:t>
-      </w:r>
-      <w:r>
-        <w:rPr>
-          <w:rFonts w:asciiTheme="minorHAnsi" w:hAnsiTheme="minorHAnsi" w:cstheme="minorHAnsi"/>
-          <w:i/>
-        </w:rPr>
-        <w:t xml:space="preserve">A. </w:t>
-      </w:r>
-      <w:proofErr w:type="spellStart"/>
-      <w:r>
-        <w:rPr>
-          <w:rFonts w:asciiTheme="minorHAnsi" w:hAnsiTheme="minorHAnsi" w:cstheme="minorHAnsi"/>
-          <w:i/>
-        </w:rPr>
-        <w:t>spinifera</w:t>
-      </w:r>
-      <w:proofErr w:type="spellEnd"/>
+        <w:t>A. spinifera</w:t>
+      </w:r>
       <w:r>
         <w:rPr>
           <w:rFonts w:asciiTheme="minorHAnsi" w:hAnsiTheme="minorHAnsi" w:cstheme="minorHAnsi"/>
@@ -911,7 +818,6 @@
                 <w:szCs w:val="22"/>
               </w:rPr>
             </w:pPr>
-            <w:proofErr w:type="spellStart"/>
             <w:r>
               <w:rPr>
                 <w:rFonts w:asciiTheme="minorHAnsi" w:hAnsiTheme="minorHAnsi" w:cstheme="minorHAnsi"/>
@@ -919,7 +825,6 @@
               </w:rPr>
               <w:t>ChrPic</w:t>
             </w:r>
-            <w:proofErr w:type="spellEnd"/>
             <w:r>
               <w:rPr>
                 <w:rFonts w:asciiTheme="minorHAnsi" w:hAnsiTheme="minorHAnsi" w:cstheme="minorHAnsi"/>
@@ -963,34 +868,14 @@
                 <w:szCs w:val="22"/>
               </w:rPr>
             </w:pPr>
-            <w:proofErr w:type="spellStart"/>
             <w:r>
               <w:rPr>
                 <w:rFonts w:asciiTheme="minorHAnsi" w:hAnsiTheme="minorHAnsi" w:cstheme="minorHAnsi"/>
                 <w:i/>
                 <w:szCs w:val="22"/>
               </w:rPr>
-              <w:t>Trachemys</w:t>
-            </w:r>
-            <w:proofErr w:type="spellEnd"/>
-            <w:r>
-              <w:rPr>
-                <w:rFonts w:asciiTheme="minorHAnsi" w:hAnsiTheme="minorHAnsi" w:cstheme="minorHAnsi"/>
-                <w:i/>
-                <w:szCs w:val="22"/>
-              </w:rPr>
-              <w:t xml:space="preserve"> </w:t>
-            </w:r>
-            <w:proofErr w:type="spellStart"/>
-            <w:r>
-              <w:rPr>
-                <w:rFonts w:asciiTheme="minorHAnsi" w:hAnsiTheme="minorHAnsi" w:cstheme="minorHAnsi"/>
-                <w:i/>
-                <w:szCs w:val="22"/>
-              </w:rPr>
-              <w:t>scripta</w:t>
-            </w:r>
-            <w:proofErr w:type="spellEnd"/>
+              <w:t>Trachemys scripta</w:t>
+            </w:r>
           </w:p>
         </w:tc>
         <w:tc>
@@ -1004,7 +889,6 @@
                 <w:szCs w:val="22"/>
               </w:rPr>
             </w:pPr>
-            <w:proofErr w:type="spellStart"/>
             <w:r>
               <w:rPr>
                 <w:rFonts w:asciiTheme="minorHAnsi" w:hAnsiTheme="minorHAnsi" w:cstheme="minorHAnsi"/>
@@ -1012,7 +896,6 @@
               </w:rPr>
               <w:t>TraScr</w:t>
             </w:r>
-            <w:proofErr w:type="spellEnd"/>
             <w:r>
               <w:rPr>
                 <w:rFonts w:asciiTheme="minorHAnsi" w:hAnsiTheme="minorHAnsi" w:cstheme="minorHAnsi"/>
@@ -1056,34 +939,14 @@
                 <w:szCs w:val="22"/>
               </w:rPr>
             </w:pPr>
-            <w:proofErr w:type="spellStart"/>
             <w:r>
               <w:rPr>
                 <w:rFonts w:asciiTheme="minorHAnsi" w:hAnsiTheme="minorHAnsi" w:cstheme="minorHAnsi"/>
                 <w:i/>
                 <w:szCs w:val="22"/>
               </w:rPr>
-              <w:t>Glyptemys</w:t>
-            </w:r>
-            <w:proofErr w:type="spellEnd"/>
-            <w:r>
-              <w:rPr>
-                <w:rFonts w:asciiTheme="minorHAnsi" w:hAnsiTheme="minorHAnsi" w:cstheme="minorHAnsi"/>
-                <w:i/>
-                <w:szCs w:val="22"/>
-              </w:rPr>
-              <w:t xml:space="preserve"> </w:t>
-            </w:r>
-            <w:proofErr w:type="spellStart"/>
-            <w:r>
-              <w:rPr>
-                <w:rFonts w:asciiTheme="minorHAnsi" w:hAnsiTheme="minorHAnsi" w:cstheme="minorHAnsi"/>
-                <w:i/>
-                <w:szCs w:val="22"/>
-              </w:rPr>
-              <w:t>insculpta</w:t>
-            </w:r>
-            <w:proofErr w:type="spellEnd"/>
+              <w:t>Glyptemys insculpta</w:t>
+            </w:r>
           </w:p>
         </w:tc>
         <w:tc>
@@ -1097,7 +960,6 @@
                 <w:szCs w:val="22"/>
               </w:rPr>
             </w:pPr>
-            <w:proofErr w:type="spellStart"/>
             <w:r>
               <w:rPr>
                 <w:rFonts w:asciiTheme="minorHAnsi" w:hAnsiTheme="minorHAnsi" w:cstheme="minorHAnsi"/>
@@ -1105,7 +967,6 @@
               </w:rPr>
               <w:t>GlyIns</w:t>
             </w:r>
-            <w:proofErr w:type="spellEnd"/>
             <w:r>
               <w:rPr>
                 <w:rFonts w:asciiTheme="minorHAnsi" w:hAnsiTheme="minorHAnsi" w:cstheme="minorHAnsi"/>
@@ -1149,34 +1010,14 @@
                 <w:szCs w:val="22"/>
               </w:rPr>
             </w:pPr>
-            <w:proofErr w:type="spellStart"/>
             <w:r>
               <w:rPr>
                 <w:rFonts w:asciiTheme="minorHAnsi" w:hAnsiTheme="minorHAnsi" w:cstheme="minorHAnsi"/>
                 <w:i/>
                 <w:szCs w:val="22"/>
               </w:rPr>
-              <w:t>Staurotypus</w:t>
-            </w:r>
-            <w:proofErr w:type="spellEnd"/>
-            <w:r>
-              <w:rPr>
-                <w:rFonts w:asciiTheme="minorHAnsi" w:hAnsiTheme="minorHAnsi" w:cstheme="minorHAnsi"/>
-                <w:i/>
-                <w:szCs w:val="22"/>
-              </w:rPr>
-              <w:t xml:space="preserve"> </w:t>
-            </w:r>
-            <w:proofErr w:type="spellStart"/>
-            <w:r>
-              <w:rPr>
-                <w:rFonts w:asciiTheme="minorHAnsi" w:hAnsiTheme="minorHAnsi" w:cstheme="minorHAnsi"/>
-                <w:i/>
-                <w:szCs w:val="22"/>
-              </w:rPr>
-              <w:t>triporcatus</w:t>
-            </w:r>
-            <w:proofErr w:type="spellEnd"/>
+              <w:t>Staurotypus triporcatus</w:t>
+            </w:r>
           </w:p>
         </w:tc>
         <w:tc>
@@ -1190,7 +1031,6 @@
                 <w:szCs w:val="22"/>
               </w:rPr>
             </w:pPr>
-            <w:proofErr w:type="spellStart"/>
             <w:r>
               <w:rPr>
                 <w:rFonts w:asciiTheme="minorHAnsi" w:hAnsiTheme="minorHAnsi" w:cstheme="minorHAnsi"/>
@@ -1198,7 +1038,6 @@
               </w:rPr>
               <w:t>StaTri</w:t>
             </w:r>
-            <w:proofErr w:type="spellEnd"/>
             <w:r>
               <w:rPr>
                 <w:rFonts w:asciiTheme="minorHAnsi" w:hAnsiTheme="minorHAnsi" w:cstheme="minorHAnsi"/>
@@ -1242,34 +1081,14 @@
                 <w:szCs w:val="22"/>
               </w:rPr>
             </w:pPr>
-            <w:proofErr w:type="spellStart"/>
             <w:r>
               <w:rPr>
                 <w:rFonts w:asciiTheme="minorHAnsi" w:hAnsiTheme="minorHAnsi" w:cstheme="minorHAnsi"/>
                 <w:i/>
                 <w:szCs w:val="22"/>
               </w:rPr>
-              <w:t>Chelonia</w:t>
-            </w:r>
-            <w:proofErr w:type="spellEnd"/>
-            <w:r>
-              <w:rPr>
-                <w:rFonts w:asciiTheme="minorHAnsi" w:hAnsiTheme="minorHAnsi" w:cstheme="minorHAnsi"/>
-                <w:i/>
-                <w:szCs w:val="22"/>
-              </w:rPr>
-              <w:t xml:space="preserve"> </w:t>
-            </w:r>
-            <w:proofErr w:type="spellStart"/>
-            <w:r>
-              <w:rPr>
-                <w:rFonts w:asciiTheme="minorHAnsi" w:hAnsiTheme="minorHAnsi" w:cstheme="minorHAnsi"/>
-                <w:i/>
-                <w:szCs w:val="22"/>
-              </w:rPr>
-              <w:t>mydas</w:t>
-            </w:r>
-            <w:proofErr w:type="spellEnd"/>
+              <w:t>Chelonia mydas</w:t>
+            </w:r>
           </w:p>
         </w:tc>
         <w:tc>
@@ -1283,7 +1102,6 @@
                 <w:szCs w:val="22"/>
               </w:rPr>
             </w:pPr>
-            <w:proofErr w:type="spellStart"/>
             <w:r>
               <w:rPr>
                 <w:rFonts w:asciiTheme="minorHAnsi" w:hAnsiTheme="minorHAnsi" w:cstheme="minorHAnsi"/>
@@ -1291,7 +1109,6 @@
               </w:rPr>
               <w:t>CheMyd</w:t>
             </w:r>
-            <w:proofErr w:type="spellEnd"/>
             <w:r>
               <w:rPr>
                 <w:rFonts w:asciiTheme="minorHAnsi" w:hAnsiTheme="minorHAnsi" w:cstheme="minorHAnsi"/>
@@ -1335,34 +1152,14 @@
                 <w:szCs w:val="22"/>
               </w:rPr>
             </w:pPr>
-            <w:proofErr w:type="spellStart"/>
             <w:r>
               <w:rPr>
                 <w:rFonts w:asciiTheme="minorHAnsi" w:hAnsiTheme="minorHAnsi" w:cstheme="minorHAnsi"/>
                 <w:i/>
                 <w:szCs w:val="22"/>
               </w:rPr>
-              <w:t>Carettochelys</w:t>
-            </w:r>
-            <w:proofErr w:type="spellEnd"/>
-            <w:r>
-              <w:rPr>
-                <w:rFonts w:asciiTheme="minorHAnsi" w:hAnsiTheme="minorHAnsi" w:cstheme="minorHAnsi"/>
-                <w:i/>
-                <w:szCs w:val="22"/>
-              </w:rPr>
-              <w:t xml:space="preserve"> </w:t>
-            </w:r>
-            <w:proofErr w:type="spellStart"/>
-            <w:r>
-              <w:rPr>
-                <w:rFonts w:asciiTheme="minorHAnsi" w:hAnsiTheme="minorHAnsi" w:cstheme="minorHAnsi"/>
-                <w:i/>
-                <w:szCs w:val="22"/>
-              </w:rPr>
-              <w:t>insculpta</w:t>
-            </w:r>
-            <w:proofErr w:type="spellEnd"/>
+              <w:t>Carettochelys insculpta</w:t>
+            </w:r>
           </w:p>
         </w:tc>
         <w:tc>
@@ -1376,7 +1173,6 @@
                 <w:szCs w:val="22"/>
               </w:rPr>
             </w:pPr>
-            <w:proofErr w:type="spellStart"/>
             <w:r>
               <w:rPr>
                 <w:rFonts w:asciiTheme="minorHAnsi" w:hAnsiTheme="minorHAnsi" w:cstheme="minorHAnsi"/>
@@ -1384,7 +1180,6 @@
               </w:rPr>
               <w:t>CarIns</w:t>
             </w:r>
-            <w:proofErr w:type="spellEnd"/>
             <w:r>
               <w:rPr>
                 <w:rFonts w:asciiTheme="minorHAnsi" w:hAnsiTheme="minorHAnsi" w:cstheme="minorHAnsi"/>
@@ -1428,34 +1223,14 @@
                 <w:szCs w:val="22"/>
               </w:rPr>
             </w:pPr>
-            <w:proofErr w:type="spellStart"/>
             <w:r>
               <w:rPr>
                 <w:rFonts w:asciiTheme="minorHAnsi" w:hAnsiTheme="minorHAnsi" w:cstheme="minorHAnsi"/>
                 <w:i/>
                 <w:szCs w:val="22"/>
               </w:rPr>
-              <w:t>Pelodiscus</w:t>
-            </w:r>
-            <w:proofErr w:type="spellEnd"/>
-            <w:r>
-              <w:rPr>
-                <w:rFonts w:asciiTheme="minorHAnsi" w:hAnsiTheme="minorHAnsi" w:cstheme="minorHAnsi"/>
-                <w:i/>
-                <w:szCs w:val="22"/>
-              </w:rPr>
-              <w:t xml:space="preserve"> </w:t>
-            </w:r>
-            <w:proofErr w:type="spellStart"/>
-            <w:r>
-              <w:rPr>
-                <w:rFonts w:asciiTheme="minorHAnsi" w:hAnsiTheme="minorHAnsi" w:cstheme="minorHAnsi"/>
-                <w:i/>
-                <w:szCs w:val="22"/>
-              </w:rPr>
-              <w:t>sinensis</w:t>
-            </w:r>
-            <w:proofErr w:type="spellEnd"/>
+              <w:t>Pelodiscus sinensis</w:t>
+            </w:r>
           </w:p>
         </w:tc>
         <w:tc>
@@ -1469,7 +1244,6 @@
                 <w:szCs w:val="22"/>
               </w:rPr>
             </w:pPr>
-            <w:proofErr w:type="spellStart"/>
             <w:r>
               <w:rPr>
                 <w:rFonts w:asciiTheme="minorHAnsi" w:hAnsiTheme="minorHAnsi" w:cstheme="minorHAnsi"/>
@@ -1477,7 +1251,6 @@
               </w:rPr>
               <w:t>PelSin</w:t>
             </w:r>
-            <w:proofErr w:type="spellEnd"/>
             <w:r>
               <w:rPr>
                 <w:rFonts w:asciiTheme="minorHAnsi" w:hAnsiTheme="minorHAnsi" w:cstheme="minorHAnsi"/>
@@ -1521,34 +1294,14 @@
                 <w:szCs w:val="22"/>
               </w:rPr>
             </w:pPr>
-            <w:proofErr w:type="spellStart"/>
             <w:r>
               <w:rPr>
                 <w:rFonts w:asciiTheme="minorHAnsi" w:hAnsiTheme="minorHAnsi" w:cstheme="minorHAnsi"/>
                 <w:i/>
                 <w:szCs w:val="22"/>
               </w:rPr>
-              <w:t>Apalone</w:t>
-            </w:r>
-            <w:proofErr w:type="spellEnd"/>
-            <w:r>
-              <w:rPr>
-                <w:rFonts w:asciiTheme="minorHAnsi" w:hAnsiTheme="minorHAnsi" w:cstheme="minorHAnsi"/>
-                <w:i/>
-                <w:szCs w:val="22"/>
-              </w:rPr>
-              <w:t xml:space="preserve"> </w:t>
-            </w:r>
-            <w:proofErr w:type="spellStart"/>
-            <w:r>
-              <w:rPr>
-                <w:rFonts w:asciiTheme="minorHAnsi" w:hAnsiTheme="minorHAnsi" w:cstheme="minorHAnsi"/>
-                <w:i/>
-                <w:szCs w:val="22"/>
-              </w:rPr>
-              <w:t>spinifera</w:t>
-            </w:r>
-            <w:proofErr w:type="spellEnd"/>
+              <w:t>Apalone spinifera</w:t>
+            </w:r>
           </w:p>
         </w:tc>
         <w:tc>
@@ -1562,7 +1315,6 @@
                 <w:szCs w:val="22"/>
               </w:rPr>
             </w:pPr>
-            <w:proofErr w:type="spellStart"/>
             <w:r>
               <w:rPr>
                 <w:rFonts w:asciiTheme="minorHAnsi" w:hAnsiTheme="minorHAnsi" w:cstheme="minorHAnsi"/>
@@ -1570,7 +1322,6 @@
               </w:rPr>
               <w:t>ApaSpi</w:t>
             </w:r>
-            <w:proofErr w:type="spellEnd"/>
             <w:r>
               <w:rPr>
                 <w:rFonts w:asciiTheme="minorHAnsi" w:hAnsiTheme="minorHAnsi" w:cstheme="minorHAnsi"/>
@@ -1614,34 +1365,14 @@
                 <w:szCs w:val="22"/>
               </w:rPr>
             </w:pPr>
-            <w:proofErr w:type="spellStart"/>
             <w:r>
               <w:rPr>
                 <w:rFonts w:asciiTheme="minorHAnsi" w:hAnsiTheme="minorHAnsi" w:cstheme="minorHAnsi"/>
                 <w:i/>
                 <w:szCs w:val="22"/>
               </w:rPr>
-              <w:t>Podocnemis</w:t>
-            </w:r>
-            <w:proofErr w:type="spellEnd"/>
-            <w:r>
-              <w:rPr>
-                <w:rFonts w:asciiTheme="minorHAnsi" w:hAnsiTheme="minorHAnsi" w:cstheme="minorHAnsi"/>
-                <w:i/>
-                <w:szCs w:val="22"/>
-              </w:rPr>
-              <w:t xml:space="preserve"> </w:t>
-            </w:r>
-            <w:proofErr w:type="spellStart"/>
-            <w:r>
-              <w:rPr>
-                <w:rFonts w:asciiTheme="minorHAnsi" w:hAnsiTheme="minorHAnsi" w:cstheme="minorHAnsi"/>
-                <w:i/>
-                <w:szCs w:val="22"/>
-              </w:rPr>
-              <w:t>expansa</w:t>
-            </w:r>
-            <w:proofErr w:type="spellEnd"/>
+              <w:t>Podocnemis expansa</w:t>
+            </w:r>
           </w:p>
         </w:tc>
         <w:tc>
@@ -1655,7 +1386,6 @@
                 <w:szCs w:val="22"/>
               </w:rPr>
             </w:pPr>
-            <w:proofErr w:type="spellStart"/>
             <w:r>
               <w:rPr>
                 <w:rFonts w:asciiTheme="minorHAnsi" w:hAnsiTheme="minorHAnsi" w:cstheme="minorHAnsi"/>
@@ -1663,7 +1393,6 @@
               </w:rPr>
               <w:t>PodExp</w:t>
             </w:r>
-            <w:proofErr w:type="spellEnd"/>
             <w:r>
               <w:rPr>
                 <w:rFonts w:asciiTheme="minorHAnsi" w:hAnsiTheme="minorHAnsi" w:cstheme="minorHAnsi"/>
@@ -1707,34 +1436,14 @@
                 <w:szCs w:val="22"/>
               </w:rPr>
             </w:pPr>
-            <w:proofErr w:type="spellStart"/>
             <w:r>
               <w:rPr>
                 <w:rFonts w:asciiTheme="minorHAnsi" w:hAnsiTheme="minorHAnsi" w:cstheme="minorHAnsi"/>
                 <w:i/>
                 <w:szCs w:val="22"/>
               </w:rPr>
-              <w:t>Emydura</w:t>
-            </w:r>
-            <w:proofErr w:type="spellEnd"/>
-            <w:r>
-              <w:rPr>
-                <w:rFonts w:asciiTheme="minorHAnsi" w:hAnsiTheme="minorHAnsi" w:cstheme="minorHAnsi"/>
-                <w:i/>
-                <w:szCs w:val="22"/>
-              </w:rPr>
-              <w:t xml:space="preserve"> </w:t>
-            </w:r>
-            <w:proofErr w:type="spellStart"/>
-            <w:r>
-              <w:rPr>
-                <w:rFonts w:asciiTheme="minorHAnsi" w:hAnsiTheme="minorHAnsi" w:cstheme="minorHAnsi"/>
-                <w:i/>
-                <w:szCs w:val="22"/>
-              </w:rPr>
-              <w:t>macquarii</w:t>
-            </w:r>
-            <w:proofErr w:type="spellEnd"/>
+              <w:t>Emydura macquarii</w:t>
+            </w:r>
           </w:p>
         </w:tc>
         <w:tc>
@@ -1748,7 +1457,6 @@
                 <w:szCs w:val="22"/>
               </w:rPr>
             </w:pPr>
-            <w:proofErr w:type="spellStart"/>
             <w:r>
               <w:rPr>
                 <w:rFonts w:asciiTheme="minorHAnsi" w:hAnsiTheme="minorHAnsi" w:cstheme="minorHAnsi"/>
@@ -1756,7 +1464,6 @@
               </w:rPr>
               <w:t>EmyMac</w:t>
             </w:r>
-            <w:proofErr w:type="spellEnd"/>
             <w:r>
               <w:rPr>
                 <w:rFonts w:asciiTheme="minorHAnsi" w:hAnsiTheme="minorHAnsi" w:cstheme="minorHAnsi"/>
@@ -1808,134 +1515,108 @@
                 <w:i/>
                 <w:szCs w:val="22"/>
               </w:rPr>
-              <w:t xml:space="preserve">Alligator </w:t>
-            </w:r>
-            <w:proofErr w:type="spellStart"/>
-            <w:r>
+              <w:t>Alligator mississippiensis</w:t>
+            </w:r>
+          </w:p>
+        </w:tc>
+        <w:tc>
+          <w:tcPr>
+            <w:tcW w:w="3117" w:type="dxa"/>
+          </w:tcPr>
+          <w:p>
+            <w:pPr>
+              <w:rPr>
+                <w:rFonts w:asciiTheme="minorHAnsi" w:hAnsiTheme="minorHAnsi" w:cstheme="minorHAnsi"/>
+                <w:b/>
+                <w:szCs w:val="22"/>
+              </w:rPr>
+            </w:pPr>
+            <w:r>
+              <w:rPr>
+                <w:rFonts w:asciiTheme="minorHAnsi" w:hAnsiTheme="minorHAnsi" w:cstheme="minorHAnsi"/>
+                <w:b/>
+                <w:szCs w:val="22"/>
+              </w:rPr>
+              <w:t>AllMis</w:t>
+            </w:r>
+            <w:r>
+              <w:rPr>
+                <w:rFonts w:asciiTheme="minorHAnsi" w:hAnsiTheme="minorHAnsi" w:cstheme="minorHAnsi"/>
+                <w:b/>
+                <w:szCs w:val="22"/>
+              </w:rPr>
+              <w:t>, AMI</w:t>
+            </w:r>
+          </w:p>
+        </w:tc>
+        <w:tc>
+          <w:tcPr>
+            <w:tcW w:w="3117" w:type="dxa"/>
+          </w:tcPr>
+          <w:p>
+            <w:pPr>
+              <w:rPr>
+                <w:rFonts w:asciiTheme="minorHAnsi" w:hAnsiTheme="minorHAnsi" w:cstheme="minorHAnsi"/>
+                <w:b/>
+                <w:szCs w:val="22"/>
+              </w:rPr>
+            </w:pPr>
+            <w:r>
+              <w:rPr>
+                <w:rFonts w:asciiTheme="minorHAnsi" w:hAnsiTheme="minorHAnsi" w:cstheme="minorHAnsi"/>
+                <w:b/>
+                <w:szCs w:val="22"/>
+              </w:rPr>
+              <w:t>TSD</w:t>
+            </w:r>
+          </w:p>
+        </w:tc>
+      </w:tr>
+      <w:tr>
+        <w:tc>
+          <w:tcPr>
+            <w:tcW w:w="3116" w:type="dxa"/>
+          </w:tcPr>
+          <w:p>
+            <w:pPr>
               <w:rPr>
                 <w:rFonts w:asciiTheme="minorHAnsi" w:hAnsiTheme="minorHAnsi" w:cstheme="minorHAnsi"/>
                 <w:b/>
                 <w:i/>
                 <w:szCs w:val="22"/>
               </w:rPr>
-              <w:t>mississippiensis</w:t>
-            </w:r>
-            <w:proofErr w:type="spellEnd"/>
-          </w:p>
-        </w:tc>
-        <w:tc>
-          <w:tcPr>
-            <w:tcW w:w="3117" w:type="dxa"/>
-          </w:tcPr>
-          <w:p>
-            <w:pPr>
-              <w:rPr>
-                <w:rFonts w:asciiTheme="minorHAnsi" w:hAnsiTheme="minorHAnsi" w:cstheme="minorHAnsi"/>
-                <w:b/>
-                <w:szCs w:val="22"/>
-              </w:rPr>
-            </w:pPr>
-            <w:proofErr w:type="spellStart"/>
-            <w:r>
-              <w:rPr>
-                <w:rFonts w:asciiTheme="minorHAnsi" w:hAnsiTheme="minorHAnsi" w:cstheme="minorHAnsi"/>
-                <w:b/>
-                <w:szCs w:val="22"/>
-              </w:rPr>
-              <w:t>AllMis</w:t>
-            </w:r>
-            <w:proofErr w:type="spellEnd"/>
-            <w:r>
-              <w:rPr>
-                <w:rFonts w:asciiTheme="minorHAnsi" w:hAnsiTheme="minorHAnsi" w:cstheme="minorHAnsi"/>
-                <w:b/>
-                <w:szCs w:val="22"/>
-              </w:rPr>
-              <w:t>, AMI</w:t>
-            </w:r>
-          </w:p>
-        </w:tc>
-        <w:tc>
-          <w:tcPr>
-            <w:tcW w:w="3117" w:type="dxa"/>
-          </w:tcPr>
-          <w:p>
-            <w:pPr>
-              <w:rPr>
-                <w:rFonts w:asciiTheme="minorHAnsi" w:hAnsiTheme="minorHAnsi" w:cstheme="minorHAnsi"/>
-                <w:b/>
-                <w:szCs w:val="22"/>
-              </w:rPr>
-            </w:pPr>
-            <w:r>
-              <w:rPr>
-                <w:rFonts w:asciiTheme="minorHAnsi" w:hAnsiTheme="minorHAnsi" w:cstheme="minorHAnsi"/>
-                <w:b/>
-                <w:szCs w:val="22"/>
-              </w:rPr>
-              <w:t>TSD</w:t>
-            </w:r>
-          </w:p>
-        </w:tc>
-      </w:tr>
-      <w:tr>
-        <w:tc>
-          <w:tcPr>
-            <w:tcW w:w="3116" w:type="dxa"/>
-          </w:tcPr>
-          <w:p>
-            <w:pPr>
+            </w:pPr>
+            <w:r>
               <w:rPr>
                 <w:rFonts w:asciiTheme="minorHAnsi" w:hAnsiTheme="minorHAnsi" w:cstheme="minorHAnsi"/>
                 <w:b/>
                 <w:i/>
                 <w:szCs w:val="22"/>
               </w:rPr>
-            </w:pPr>
-            <w:r>
+              <w:t>Gallus gallus</w:t>
+            </w:r>
+          </w:p>
+        </w:tc>
+        <w:tc>
+          <w:tcPr>
+            <w:tcW w:w="3117" w:type="dxa"/>
+          </w:tcPr>
+          <w:p>
+            <w:pPr>
               <w:rPr>
                 <w:rFonts w:asciiTheme="minorHAnsi" w:hAnsiTheme="minorHAnsi" w:cstheme="minorHAnsi"/>
                 <w:b/>
-                <w:i/>
-                <w:szCs w:val="22"/>
-              </w:rPr>
-              <w:t xml:space="preserve">Gallus </w:t>
-            </w:r>
-            <w:proofErr w:type="spellStart"/>
+                <w:szCs w:val="22"/>
+              </w:rPr>
+            </w:pPr>
             <w:r>
               <w:rPr>
                 <w:rFonts w:asciiTheme="minorHAnsi" w:hAnsiTheme="minorHAnsi" w:cstheme="minorHAnsi"/>
                 <w:b/>
-                <w:i/>
-                <w:szCs w:val="22"/>
-              </w:rPr>
-              <w:t>gallus</w:t>
-            </w:r>
-            <w:proofErr w:type="spellEnd"/>
-          </w:p>
-        </w:tc>
-        <w:tc>
-          <w:tcPr>
-            <w:tcW w:w="3117" w:type="dxa"/>
-          </w:tcPr>
-          <w:p>
-            <w:pPr>
-              <w:rPr>
-                <w:rFonts w:asciiTheme="minorHAnsi" w:hAnsiTheme="minorHAnsi" w:cstheme="minorHAnsi"/>
-                <w:b/>
-                <w:szCs w:val="22"/>
-              </w:rPr>
-            </w:pPr>
-            <w:proofErr w:type="spellStart"/>
-            <w:r>
-              <w:rPr>
-                <w:rFonts w:asciiTheme="minorHAnsi" w:hAnsiTheme="minorHAnsi" w:cstheme="minorHAnsi"/>
-                <w:b/>
                 <w:szCs w:val="22"/>
               </w:rPr>
               <w:t>GalGal</w:t>
             </w:r>
-            <w:proofErr w:type="spellEnd"/>
             <w:r>
               <w:rPr>
                 <w:rFonts w:asciiTheme="minorHAnsi" w:hAnsiTheme="minorHAnsi" w:cstheme="minorHAnsi"/>
@@ -2009,21 +1690,7 @@
         <w:rPr>
           <w:rFonts w:asciiTheme="minorHAnsi" w:hAnsiTheme="minorHAnsi" w:cstheme="minorHAnsi"/>
         </w:rPr>
-        <w:t>Coding sequences were obtained from a previous study (</w:t>
-      </w:r>
-      <w:proofErr w:type="spellStart"/>
-      <w:r>
-        <w:rPr>
-          <w:rFonts w:asciiTheme="minorHAnsi" w:hAnsiTheme="minorHAnsi" w:cstheme="minorHAnsi"/>
-        </w:rPr>
-        <w:t>Literman</w:t>
-      </w:r>
-      <w:proofErr w:type="spellEnd"/>
-      <w:r>
-        <w:rPr>
-          <w:rFonts w:asciiTheme="minorHAnsi" w:hAnsiTheme="minorHAnsi" w:cstheme="minorHAnsi"/>
-        </w:rPr>
-        <w:t xml:space="preserve"> </w:t>
+        <w:t xml:space="preserve">Coding sequences were obtained from a previous study (Literman </w:t>
       </w:r>
       <w:r>
         <w:rPr>
@@ -2036,55 +1703,13 @@
         <w:rPr>
           <w:rFonts w:asciiTheme="minorHAnsi" w:hAnsiTheme="minorHAnsi" w:cstheme="minorHAnsi"/>
         </w:rPr>
-        <w:t>, 2017) for ten turtle species and an alligator species for the genes SF1 (also known as NR5A1) and WT1 . Chicken coding sequences for these genes were obtained from the latest NCBI release (103). Separately, sequences were concatenated into a single file and aligned with MAFFT (v7.245) using the --auto parameter for the alignment and --</w:t>
-      </w:r>
-      <w:proofErr w:type="spellStart"/>
-      <w:r>
-        <w:rPr>
-          <w:rFonts w:asciiTheme="minorHAnsi" w:hAnsiTheme="minorHAnsi" w:cstheme="minorHAnsi"/>
-        </w:rPr>
-        <w:t>phylipout</w:t>
-      </w:r>
-      <w:proofErr w:type="spellEnd"/>
-      <w:r>
-        <w:rPr>
-          <w:rFonts w:asciiTheme="minorHAnsi" w:hAnsiTheme="minorHAnsi" w:cstheme="minorHAnsi"/>
-        </w:rPr>
-        <w:t xml:space="preserve"> parameter to produce </w:t>
-      </w:r>
-      <w:proofErr w:type="spellStart"/>
-      <w:r>
-        <w:rPr>
-          <w:rFonts w:asciiTheme="minorHAnsi" w:hAnsiTheme="minorHAnsi" w:cstheme="minorHAnsi"/>
-        </w:rPr>
-        <w:t>phylip</w:t>
-      </w:r>
-      <w:proofErr w:type="spellEnd"/>
-      <w:r>
-        <w:rPr>
-          <w:rFonts w:asciiTheme="minorHAnsi" w:hAnsiTheme="minorHAnsi" w:cstheme="minorHAnsi"/>
-        </w:rPr>
-        <w:t xml:space="preserve"> alignment files. Alignments were tested for differences in rates of evolution between TSD and GSD species for each gene, respectively. </w:t>
-      </w:r>
-      <w:r>
-        <w:rPr>
-          <w:rFonts w:asciiTheme="minorHAnsi" w:hAnsiTheme="minorHAnsi" w:cstheme="minorHAnsi"/>
-        </w:rPr>
-        <w:t xml:space="preserve">Hypotheses for rates of evolution were based off of a published species tree (adapted from </w:t>
-      </w:r>
-      <w:proofErr w:type="spellStart"/>
-      <w:r>
-        <w:rPr>
-          <w:rFonts w:asciiTheme="minorHAnsi" w:hAnsiTheme="minorHAnsi" w:cstheme="minorHAnsi"/>
-        </w:rPr>
-        <w:t>Literman</w:t>
-      </w:r>
-      <w:proofErr w:type="spellEnd"/>
-      <w:r>
-        <w:rPr>
-          <w:rFonts w:asciiTheme="minorHAnsi" w:hAnsiTheme="minorHAnsi" w:cstheme="minorHAnsi"/>
-        </w:rPr>
-        <w:t xml:space="preserve"> </w:t>
+        <w:t xml:space="preserve">, 2017) for ten turtle species and an alligator species for the genes SF1 (also known as NR5A1) and WT1 . Chicken coding sequences for these genes were obtained from the latest NCBI release (103). Separately, sequences were concatenated into a single file and aligned with MAFFT (v7.245) using the --auto parameter for the alignment and --phylipout parameter to produce phylip alignment files. Alignments were tested for differences in rates of evolution between TSD and GSD species for each gene, respectively. </w:t>
+      </w:r>
+      <w:r>
+        <w:rPr>
+          <w:rFonts w:asciiTheme="minorHAnsi" w:hAnsiTheme="minorHAnsi" w:cstheme="minorHAnsi"/>
+        </w:rPr>
+        <w:t xml:space="preserve">Hypotheses for rates of evolution were based off of a published species tree (adapted from Literman </w:t>
       </w:r>
       <w:r>
         <w:rPr>
@@ -2103,35 +1728,7 @@
         <w:rPr>
           <w:rFonts w:asciiTheme="minorHAnsi" w:hAnsiTheme="minorHAnsi" w:cstheme="minorHAnsi"/>
         </w:rPr>
-        <w:t xml:space="preserve">Using CODEML (PAML v4.9), log likelihoods were calculated for the hypothesis that GSD and TSD species would exhibit different rates of evolution for these genes (parameters: </w:t>
-      </w:r>
-      <w:proofErr w:type="spellStart"/>
-      <w:r>
-        <w:rPr>
-          <w:rFonts w:asciiTheme="minorHAnsi" w:hAnsiTheme="minorHAnsi" w:cstheme="minorHAnsi"/>
-        </w:rPr>
-        <w:t>runmode</w:t>
-      </w:r>
-      <w:proofErr w:type="spellEnd"/>
-      <w:r>
-        <w:rPr>
-          <w:rFonts w:asciiTheme="minorHAnsi" w:hAnsiTheme="minorHAnsi" w:cstheme="minorHAnsi"/>
-        </w:rPr>
-        <w:t xml:space="preserve">=0, </w:t>
-      </w:r>
-      <w:proofErr w:type="spellStart"/>
-      <w:r>
-        <w:rPr>
-          <w:rFonts w:asciiTheme="minorHAnsi" w:hAnsiTheme="minorHAnsi" w:cstheme="minorHAnsi"/>
-        </w:rPr>
-        <w:t>CodonFreq</w:t>
-      </w:r>
-      <w:proofErr w:type="spellEnd"/>
-      <w:r>
-        <w:rPr>
-          <w:rFonts w:asciiTheme="minorHAnsi" w:hAnsiTheme="minorHAnsi" w:cstheme="minorHAnsi"/>
-        </w:rPr>
-        <w:t xml:space="preserve">=2, model=2, kappa and omega were estimated). </w:t>
+        <w:t xml:space="preserve">Using CODEML (PAML v4.9), log likelihoods were calculated for the hypothesis that GSD and TSD species would exhibit different rates of evolution for these genes (parameters: runmode=0, CodonFreq=2, model=2, kappa and omega were estimated). </w:t>
       </w:r>
     </w:p>
     <w:p>
@@ -2166,7 +1763,6 @@
         </w:rPr>
         <w:t xml:space="preserve"> GSD transitions (Fig. 1) (Valenzuela and Adams 2011) to the null that all branches experienced the same rate. CPI and ASP branches were also compared for differences in evolutionary rates due to their being species of interest. CPI and ASP represent two greatly diverged lineages of </w:t>
       </w:r>
-      <w:proofErr w:type="spellStart"/>
       <w:r>
         <w:rPr>
           <w:rFonts w:asciiTheme="minorHAnsi" w:hAnsiTheme="minorHAnsi" w:cstheme="minorHAnsi"/>
@@ -2174,7 +1770,6 @@
         </w:rPr>
         <w:t>Cryptodiran</w:t>
       </w:r>
-      <w:proofErr w:type="spellEnd"/>
       <w:r>
         <w:rPr>
           <w:rFonts w:asciiTheme="minorHAnsi" w:hAnsiTheme="minorHAnsi" w:cstheme="minorHAnsi"/>
@@ -2294,21 +1889,7 @@
         <w:rPr>
           <w:rFonts w:asciiTheme="minorHAnsi" w:hAnsiTheme="minorHAnsi" w:cstheme="minorHAnsi"/>
         </w:rPr>
-        <w:t xml:space="preserve">. Species tree used in analysis of gene evolution rates (based on </w:t>
-      </w:r>
-      <w:proofErr w:type="spellStart"/>
-      <w:r>
-        <w:rPr>
-          <w:rFonts w:asciiTheme="minorHAnsi" w:hAnsiTheme="minorHAnsi" w:cstheme="minorHAnsi"/>
-        </w:rPr>
-        <w:t>Literman</w:t>
-      </w:r>
-      <w:proofErr w:type="spellEnd"/>
-      <w:r>
-        <w:rPr>
-          <w:rFonts w:asciiTheme="minorHAnsi" w:hAnsiTheme="minorHAnsi" w:cstheme="minorHAnsi"/>
-        </w:rPr>
-        <w:t xml:space="preserve"> et al, 2017).</w:t>
+        <w:t>. Species tree used in analysis of gene evolution rates (based on Literman et al, 2017).</w:t>
       </w:r>
       <w:r>
         <w:rPr>
@@ -2446,21 +2027,7 @@
         <w:rPr>
           <w:rFonts w:asciiTheme="minorHAnsi" w:hAnsiTheme="minorHAnsi" w:cstheme="minorHAnsi"/>
         </w:rPr>
-        <w:t xml:space="preserve"> Tree produced in </w:t>
-      </w:r>
-      <w:proofErr w:type="spellStart"/>
-      <w:r>
-        <w:rPr>
-          <w:rFonts w:asciiTheme="minorHAnsi" w:hAnsiTheme="minorHAnsi" w:cstheme="minorHAnsi"/>
-        </w:rPr>
-        <w:t>Dendroscope</w:t>
-      </w:r>
-      <w:proofErr w:type="spellEnd"/>
-      <w:r>
-        <w:rPr>
-          <w:rFonts w:asciiTheme="minorHAnsi" w:hAnsiTheme="minorHAnsi" w:cstheme="minorHAnsi"/>
-        </w:rPr>
-        <w:t xml:space="preserve"> (v3.5.9).</w:t>
+        <w:t xml:space="preserve"> Tree produced in Dendroscope (v3.5.9).</w:t>
       </w:r>
     </w:p>
     <w:p>
@@ -3513,21 +3080,7 @@
         <w:rPr>
           <w:rFonts w:asciiTheme="minorHAnsi" w:hAnsiTheme="minorHAnsi" w:cstheme="minorHAnsi"/>
         </w:rPr>
-        <w:t xml:space="preserve">. Likelihood ratio tests (LRT) for test case hypotheses for the gene WT1. Italics indicates significance of LTR at the p&lt;0.1 level. Bold indicates significance at the p&lt;0.001 level. </w:t>
-      </w:r>
-      <w:proofErr w:type="spellStart"/>
-      <w:r>
-        <w:rPr>
-          <w:rFonts w:asciiTheme="minorHAnsi" w:hAnsiTheme="minorHAnsi" w:cstheme="minorHAnsi"/>
-        </w:rPr>
-        <w:t>LnL</w:t>
-      </w:r>
-      <w:proofErr w:type="spellEnd"/>
-      <w:r>
-        <w:rPr>
-          <w:rFonts w:asciiTheme="minorHAnsi" w:hAnsiTheme="minorHAnsi" w:cstheme="minorHAnsi"/>
-        </w:rPr>
-        <w:t xml:space="preserve"> are log likelihood values produced from CODEML as a part of the PAML program.</w:t>
+        <w:t>. Likelihood ratio tests (LRT) for test case hypotheses for the gene WT1. Italics indicates significance of LTR at the p&lt;0.1 level. Bold indicates significance at the p&lt;0.001 level. LnL are log likelihood values produced from CODEML as a part of the PAML program.</w:t>
       </w:r>
     </w:p>
     <w:tbl>
@@ -3576,21 +3129,7 @@
               <w:rPr>
                 <w:rFonts w:asciiTheme="minorHAnsi" w:hAnsiTheme="minorHAnsi" w:cstheme="minorHAnsi"/>
               </w:rPr>
-              <w:t>Alternate(</w:t>
-            </w:r>
-            <w:proofErr w:type="spellStart"/>
-            <w:r>
-              <w:rPr>
-                <w:rFonts w:asciiTheme="minorHAnsi" w:hAnsiTheme="minorHAnsi" w:cstheme="minorHAnsi"/>
-              </w:rPr>
-              <w:t>LnL</w:t>
-            </w:r>
-            <w:proofErr w:type="spellEnd"/>
-            <w:r>
-              <w:rPr>
-                <w:rFonts w:asciiTheme="minorHAnsi" w:hAnsiTheme="minorHAnsi" w:cstheme="minorHAnsi"/>
-              </w:rPr>
-              <w:t>)</w:t>
+              <w:t>Alternate(LnL)</w:t>
             </w:r>
           </w:p>
         </w:tc>
@@ -3608,21 +3147,7 @@
               <w:rPr>
                 <w:rFonts w:asciiTheme="minorHAnsi" w:hAnsiTheme="minorHAnsi" w:cstheme="minorHAnsi"/>
               </w:rPr>
-              <w:t>Null(</w:t>
-            </w:r>
-            <w:proofErr w:type="spellStart"/>
-            <w:r>
-              <w:rPr>
-                <w:rFonts w:asciiTheme="minorHAnsi" w:hAnsiTheme="minorHAnsi" w:cstheme="minorHAnsi"/>
-              </w:rPr>
-              <w:t>LnL</w:t>
-            </w:r>
-            <w:proofErr w:type="spellEnd"/>
-            <w:r>
-              <w:rPr>
-                <w:rFonts w:asciiTheme="minorHAnsi" w:hAnsiTheme="minorHAnsi" w:cstheme="minorHAnsi"/>
-              </w:rPr>
-              <w:t>)</w:t>
+              <w:t>Null(LnL)</w:t>
             </w:r>
           </w:p>
         </w:tc>
@@ -4090,21 +3615,7 @@
         <w:rPr>
           <w:rFonts w:asciiTheme="minorHAnsi" w:hAnsiTheme="minorHAnsi" w:cstheme="minorHAnsi"/>
         </w:rPr>
-        <w:t xml:space="preserve">. Likelihood ratio tests (LTR) for test case hypotheses for the gene SF1. </w:t>
-      </w:r>
-      <w:proofErr w:type="spellStart"/>
-      <w:r>
-        <w:rPr>
-          <w:rFonts w:asciiTheme="minorHAnsi" w:hAnsiTheme="minorHAnsi" w:cstheme="minorHAnsi"/>
-        </w:rPr>
-        <w:t>LnL</w:t>
-      </w:r>
-      <w:proofErr w:type="spellEnd"/>
-      <w:r>
-        <w:rPr>
-          <w:rFonts w:asciiTheme="minorHAnsi" w:hAnsiTheme="minorHAnsi" w:cstheme="minorHAnsi"/>
-        </w:rPr>
-        <w:t xml:space="preserve"> are log likelihood values produced from CODEML as a part of the PAML program. </w:t>
+        <w:t xml:space="preserve">. Likelihood ratio tests (LTR) for test case hypotheses for the gene SF1. LnL are log likelihood values produced from CODEML as a part of the PAML program. </w:t>
       </w:r>
     </w:p>
     <w:tbl>
@@ -4152,21 +3663,7 @@
               <w:rPr>
                 <w:rFonts w:asciiTheme="minorHAnsi" w:hAnsiTheme="minorHAnsi" w:cstheme="minorHAnsi"/>
               </w:rPr>
-              <w:t>Alternate(</w:t>
-            </w:r>
-            <w:proofErr w:type="spellStart"/>
-            <w:r>
-              <w:rPr>
-                <w:rFonts w:asciiTheme="minorHAnsi" w:hAnsiTheme="minorHAnsi" w:cstheme="minorHAnsi"/>
-              </w:rPr>
-              <w:t>LnL</w:t>
-            </w:r>
-            <w:proofErr w:type="spellEnd"/>
-            <w:r>
-              <w:rPr>
-                <w:rFonts w:asciiTheme="minorHAnsi" w:hAnsiTheme="minorHAnsi" w:cstheme="minorHAnsi"/>
-              </w:rPr>
-              <w:t>)</w:t>
+              <w:t>Alternate(LnL)</w:t>
             </w:r>
           </w:p>
         </w:tc>
@@ -4184,21 +3681,7 @@
               <w:rPr>
                 <w:rFonts w:asciiTheme="minorHAnsi" w:hAnsiTheme="minorHAnsi" w:cstheme="minorHAnsi"/>
               </w:rPr>
-              <w:t>Null(</w:t>
-            </w:r>
-            <w:proofErr w:type="spellStart"/>
-            <w:r>
-              <w:rPr>
-                <w:rFonts w:asciiTheme="minorHAnsi" w:hAnsiTheme="minorHAnsi" w:cstheme="minorHAnsi"/>
-              </w:rPr>
-              <w:t>LnL</w:t>
-            </w:r>
-            <w:proofErr w:type="spellEnd"/>
-            <w:r>
-              <w:rPr>
-                <w:rFonts w:asciiTheme="minorHAnsi" w:hAnsiTheme="minorHAnsi" w:cstheme="minorHAnsi"/>
-              </w:rPr>
-              <w:t>)</w:t>
+              <w:t>Null(LnL)</w:t>
             </w:r>
           </w:p>
         </w:tc>
@@ -4879,21 +4362,7 @@
               <w:rPr>
                 <w:rFonts w:asciiTheme="minorHAnsi" w:hAnsiTheme="minorHAnsi" w:cstheme="minorHAnsi"/>
               </w:rPr>
-              <w:t>Alternate(</w:t>
-            </w:r>
-            <w:proofErr w:type="spellStart"/>
-            <w:r>
-              <w:rPr>
-                <w:rFonts w:asciiTheme="minorHAnsi" w:hAnsiTheme="minorHAnsi" w:cstheme="minorHAnsi"/>
-              </w:rPr>
-              <w:t>LnL</w:t>
-            </w:r>
-            <w:proofErr w:type="spellEnd"/>
-            <w:r>
-              <w:rPr>
-                <w:rFonts w:asciiTheme="minorHAnsi" w:hAnsiTheme="minorHAnsi" w:cstheme="minorHAnsi"/>
-              </w:rPr>
-              <w:t>)</w:t>
+              <w:t>Alternate(LnL)</w:t>
             </w:r>
           </w:p>
         </w:tc>
@@ -4911,21 +4380,7 @@
               <w:rPr>
                 <w:rFonts w:asciiTheme="minorHAnsi" w:hAnsiTheme="minorHAnsi" w:cstheme="minorHAnsi"/>
               </w:rPr>
-              <w:t>Null(</w:t>
-            </w:r>
-            <w:proofErr w:type="spellStart"/>
-            <w:r>
-              <w:rPr>
-                <w:rFonts w:asciiTheme="minorHAnsi" w:hAnsiTheme="minorHAnsi" w:cstheme="minorHAnsi"/>
-              </w:rPr>
-              <w:t>LnL</w:t>
-            </w:r>
-            <w:proofErr w:type="spellEnd"/>
-            <w:r>
-              <w:rPr>
-                <w:rFonts w:asciiTheme="minorHAnsi" w:hAnsiTheme="minorHAnsi" w:cstheme="minorHAnsi"/>
-              </w:rPr>
-              <w:t>)</w:t>
+              <w:t>Null(LnL)</w:t>
             </w:r>
           </w:p>
         </w:tc>
@@ -5262,21 +4717,7 @@
               <w:rPr>
                 <w:rFonts w:asciiTheme="minorHAnsi" w:hAnsiTheme="minorHAnsi" w:cstheme="minorHAnsi"/>
               </w:rPr>
-              <w:t>Alternate(</w:t>
-            </w:r>
-            <w:proofErr w:type="spellStart"/>
-            <w:r>
-              <w:rPr>
-                <w:rFonts w:asciiTheme="minorHAnsi" w:hAnsiTheme="minorHAnsi" w:cstheme="minorHAnsi"/>
-              </w:rPr>
-              <w:t>LnL</w:t>
-            </w:r>
-            <w:proofErr w:type="spellEnd"/>
-            <w:r>
-              <w:rPr>
-                <w:rFonts w:asciiTheme="minorHAnsi" w:hAnsiTheme="minorHAnsi" w:cstheme="minorHAnsi"/>
-              </w:rPr>
-              <w:t>)</w:t>
+              <w:t>Alternate(LnL)</w:t>
             </w:r>
           </w:p>
         </w:tc>
@@ -5294,21 +4735,7 @@
               <w:rPr>
                 <w:rFonts w:asciiTheme="minorHAnsi" w:hAnsiTheme="minorHAnsi" w:cstheme="minorHAnsi"/>
               </w:rPr>
-              <w:t>Null(</w:t>
-            </w:r>
-            <w:proofErr w:type="spellStart"/>
-            <w:r>
-              <w:rPr>
-                <w:rFonts w:asciiTheme="minorHAnsi" w:hAnsiTheme="minorHAnsi" w:cstheme="minorHAnsi"/>
-              </w:rPr>
-              <w:t>LnL</w:t>
-            </w:r>
-            <w:proofErr w:type="spellEnd"/>
-            <w:r>
-              <w:rPr>
-                <w:rFonts w:asciiTheme="minorHAnsi" w:hAnsiTheme="minorHAnsi" w:cstheme="minorHAnsi"/>
-              </w:rPr>
-              <w:t>)</w:t>
+              <w:t>Null(LnL)</w:t>
             </w:r>
           </w:p>
         </w:tc>
@@ -5630,15 +5057,7 @@
         <w:fldChar w:fldCharType="end"/>
       </w:r>
       <w:r>
-        <w:t xml:space="preserve">. Likelihood ratio tests (LTR) for hypothesis that turtles would exhibit different rates of evolution than outgroup species. </w:t>
-      </w:r>
-      <w:proofErr w:type="spellStart"/>
-      <w:r>
-        <w:t>LnL</w:t>
-      </w:r>
-      <w:proofErr w:type="spellEnd"/>
-      <w:r>
-        <w:t xml:space="preserve"> are log likelihood values produced from CODEML as a part of the PAML program. </w:t>
+        <w:t xml:space="preserve">. Likelihood ratio tests (LTR) for hypothesis that turtles would exhibit different rates of evolution than outgroup species. LnL are log likelihood values produced from CODEML as a part of the PAML program. </w:t>
       </w:r>
       <w:r>
         <w:rPr>
@@ -5695,21 +5114,7 @@
               <w:rPr>
                 <w:rFonts w:asciiTheme="minorHAnsi" w:hAnsiTheme="minorHAnsi" w:cstheme="minorHAnsi"/>
               </w:rPr>
-              <w:t>Alternate(</w:t>
-            </w:r>
-            <w:proofErr w:type="spellStart"/>
-            <w:r>
-              <w:rPr>
-                <w:rFonts w:asciiTheme="minorHAnsi" w:hAnsiTheme="minorHAnsi" w:cstheme="minorHAnsi"/>
-              </w:rPr>
-              <w:t>LnL</w:t>
-            </w:r>
-            <w:proofErr w:type="spellEnd"/>
-            <w:r>
-              <w:rPr>
-                <w:rFonts w:asciiTheme="minorHAnsi" w:hAnsiTheme="minorHAnsi" w:cstheme="minorHAnsi"/>
-              </w:rPr>
-              <w:t>)</w:t>
+              <w:t>Alternate(LnL)</w:t>
             </w:r>
           </w:p>
         </w:tc>
@@ -5727,21 +5132,7 @@
               <w:rPr>
                 <w:rFonts w:asciiTheme="minorHAnsi" w:hAnsiTheme="minorHAnsi" w:cstheme="minorHAnsi"/>
               </w:rPr>
-              <w:t>Null(</w:t>
-            </w:r>
-            <w:proofErr w:type="spellStart"/>
-            <w:r>
-              <w:rPr>
-                <w:rFonts w:asciiTheme="minorHAnsi" w:hAnsiTheme="minorHAnsi" w:cstheme="minorHAnsi"/>
-              </w:rPr>
-              <w:t>LnL</w:t>
-            </w:r>
-            <w:proofErr w:type="spellEnd"/>
-            <w:r>
-              <w:rPr>
-                <w:rFonts w:asciiTheme="minorHAnsi" w:hAnsiTheme="minorHAnsi" w:cstheme="minorHAnsi"/>
-              </w:rPr>
-              <w:t>)</w:t>
+              <w:t>Null(LnL)</w:t>
             </w:r>
           </w:p>
         </w:tc>
@@ -6325,19 +5716,11 @@
         </w:rPr>
         <w:t xml:space="preserve"> (</w:t>
       </w:r>
-      <w:proofErr w:type="spellStart"/>
-      <w:r>
-        <w:rPr>
-          <w:rFonts w:asciiTheme="minorHAnsi" w:hAnsiTheme="minorHAnsi" w:cstheme="minorHAnsi"/>
-        </w:rPr>
-        <w:t>Literman</w:t>
-      </w:r>
-      <w:proofErr w:type="spellEnd"/>
-      <w:r>
-        <w:rPr>
-          <w:rFonts w:asciiTheme="minorHAnsi" w:hAnsiTheme="minorHAnsi" w:cstheme="minorHAnsi"/>
-        </w:rPr>
-        <w:t xml:space="preserve"> </w:t>
+      <w:r>
+        <w:rPr>
+          <w:rFonts w:asciiTheme="minorHAnsi" w:hAnsiTheme="minorHAnsi" w:cstheme="minorHAnsi"/>
+        </w:rPr>
+        <w:t xml:space="preserve">Literman </w:t>
       </w:r>
       <w:r>
         <w:rPr>
@@ -6493,13 +5876,68 @@
         <w:rPr>
           <w:rFonts w:asciiTheme="minorHAnsi" w:hAnsiTheme="minorHAnsi" w:cstheme="minorHAnsi"/>
         </w:rPr>
-        <w:t xml:space="preserve">Another similar test that could be done, would to be test the rates on branches that exhibited </w:t>
-      </w:r>
-      <w:r>
-        <w:rPr>
-          <w:rFonts w:asciiTheme="minorHAnsi" w:hAnsiTheme="minorHAnsi" w:cstheme="minorHAnsi"/>
-        </w:rPr>
-        <w:t>reversions from GSD back to TSD as</w:t>
+        <w:t xml:space="preserve">It is important to note that this was a gene approach rather than a species approach. Individual genes can exhibit evolutionary history that is different from that of the species as a whole. </w:t>
+      </w:r>
+      <w:r>
+        <w:rPr>
+          <w:rFonts w:asciiTheme="minorHAnsi" w:hAnsiTheme="minorHAnsi" w:cstheme="minorHAnsi"/>
+        </w:rPr>
+        <w:t>While the gene history itself can be interesting</w:t>
+      </w:r>
+      <w:r>
+        <w:rPr>
+          <w:rFonts w:asciiTheme="minorHAnsi" w:hAnsiTheme="minorHAnsi" w:cstheme="minorHAnsi"/>
+        </w:rPr>
+        <w:t xml:space="preserve"> to understand how numerous small scale changes occurred</w:t>
+      </w:r>
+      <w:r>
+        <w:rPr>
+          <w:rFonts w:asciiTheme="minorHAnsi" w:hAnsiTheme="minorHAnsi" w:cstheme="minorHAnsi"/>
+        </w:rPr>
+        <w:t xml:space="preserve">, </w:t>
+      </w:r>
+      <w:r>
+        <w:rPr>
+          <w:rFonts w:asciiTheme="minorHAnsi" w:hAnsiTheme="minorHAnsi" w:cstheme="minorHAnsi"/>
+        </w:rPr>
+        <w:t xml:space="preserve">results on a single gene should not be extrapolated to species-level patterns. </w:t>
+      </w:r>
+      <w:r>
+        <w:rPr>
+          <w:rFonts w:asciiTheme="minorHAnsi" w:hAnsiTheme="minorHAnsi" w:cstheme="minorHAnsi"/>
+        </w:rPr>
+        <w:t xml:space="preserve">Literman </w:t>
+      </w:r>
+      <w:r>
+        <w:rPr>
+          <w:rFonts w:asciiTheme="minorHAnsi" w:hAnsiTheme="minorHAnsi" w:cstheme="minorHAnsi"/>
+          <w:i/>
+        </w:rPr>
+        <w:t xml:space="preserve">et al </w:t>
+      </w:r>
+      <w:r>
+        <w:rPr>
+          <w:rFonts w:asciiTheme="minorHAnsi" w:hAnsiTheme="minorHAnsi" w:cstheme="minorHAnsi"/>
+        </w:rPr>
+        <w:t xml:space="preserve">(2017) took a species approach to the question of evolution rates and sex determination transitions by examining many more genes </w:t>
+      </w:r>
+      <w:r>
+        <w:rPr>
+          <w:rFonts w:asciiTheme="minorHAnsi" w:hAnsiTheme="minorHAnsi" w:cstheme="minorHAnsi"/>
+        </w:rPr>
+        <w:t xml:space="preserve">(including SF1 and WT1) </w:t>
+      </w:r>
+      <w:r>
+        <w:rPr>
+          <w:rFonts w:asciiTheme="minorHAnsi" w:hAnsiTheme="minorHAnsi" w:cstheme="minorHAnsi"/>
+        </w:rPr>
+        <w:t>and found</w:t>
+      </w:r>
+      <w:r>
+        <w:rPr>
+          <w:rFonts w:asciiTheme="minorHAnsi" w:hAnsiTheme="minorHAnsi" w:cstheme="minorHAnsi"/>
+        </w:rPr>
+        <w:t xml:space="preserve"> that sex determination genes in general do not exhibit consistent evolutionary patterns.</w:t>
       </w:r>
       <w:r>
         <w:rPr>
@@ -6511,315 +5949,21 @@
         <w:rPr>
           <w:rFonts w:asciiTheme="minorHAnsi" w:hAnsiTheme="minorHAnsi" w:cstheme="minorHAnsi"/>
         </w:rPr>
-        <w:t xml:space="preserve">PEX </w:t>
-      </w:r>
-      <w:r>
-        <w:rPr>
-          <w:rFonts w:asciiTheme="minorHAnsi" w:hAnsiTheme="minorHAnsi" w:cstheme="minorHAnsi"/>
-        </w:rPr>
-        <w:t>and CIN are</w:t>
-      </w:r>
-      <w:r>
-        <w:rPr>
-          <w:rFonts w:asciiTheme="minorHAnsi" w:hAnsiTheme="minorHAnsi" w:cstheme="minorHAnsi"/>
-        </w:rPr>
-        <w:t xml:space="preserve"> hypothesized to have </w:t>
-      </w:r>
-      <w:r>
-        <w:rPr>
-          <w:rFonts w:asciiTheme="minorHAnsi" w:hAnsiTheme="minorHAnsi" w:cstheme="minorHAnsi"/>
-        </w:rPr>
-        <w:t>exhibited a second transition</w:t>
-      </w:r>
-      <w:r>
-        <w:rPr>
-          <w:rFonts w:asciiTheme="minorHAnsi" w:hAnsiTheme="minorHAnsi" w:cstheme="minorHAnsi"/>
-        </w:rPr>
-        <w:t xml:space="preserve"> </w:t>
-      </w:r>
-      <w:r>
-        <w:rPr>
-          <w:rFonts w:asciiTheme="minorHAnsi" w:hAnsiTheme="minorHAnsi" w:cstheme="minorHAnsi"/>
-        </w:rPr>
-        <w:t xml:space="preserve">back to TSD </w:t>
-      </w:r>
-      <w:r>
-        <w:rPr>
-          <w:rFonts w:asciiTheme="minorHAnsi" w:hAnsiTheme="minorHAnsi" w:cstheme="minorHAnsi"/>
-        </w:rPr>
-        <w:t>(Valenzuela and Adams 2011)</w:t>
-      </w:r>
-      <w:r>
-        <w:rPr>
-          <w:rFonts w:asciiTheme="minorHAnsi" w:hAnsiTheme="minorHAnsi" w:cstheme="minorHAnsi"/>
-        </w:rPr>
-        <w:t>.</w:t>
-      </w:r>
-      <w:r>
-        <w:rPr>
-          <w:rFonts w:asciiTheme="minorHAnsi" w:hAnsiTheme="minorHAnsi" w:cstheme="minorHAnsi"/>
-        </w:rPr>
-        <w:t xml:space="preserve"> </w:t>
-      </w:r>
-    </w:p>
-    <w:p>
-      <w:pPr>
-        <w:rPr>
-          <w:rFonts w:asciiTheme="minorHAnsi" w:hAnsiTheme="minorHAnsi" w:cstheme="minorHAnsi"/>
-        </w:rPr>
-      </w:pPr>
-    </w:p>
-    <w:p>
-      <w:pPr>
-        <w:rPr>
-          <w:rFonts w:asciiTheme="minorHAnsi" w:hAnsiTheme="minorHAnsi" w:cstheme="minorHAnsi"/>
-        </w:rPr>
-      </w:pPr>
-      <w:r>
-        <w:rPr>
-          <w:rFonts w:asciiTheme="minorHAnsi" w:hAnsiTheme="minorHAnsi" w:cstheme="minorHAnsi"/>
-        </w:rPr>
-        <w:t xml:space="preserve">It is important to note that this was a gene approach rather than a species approach. Individual genes can exhibit evolutionary history that is different from that of the species as a whole. </w:t>
-      </w:r>
-      <w:r>
-        <w:rPr>
-          <w:rFonts w:asciiTheme="minorHAnsi" w:hAnsiTheme="minorHAnsi" w:cstheme="minorHAnsi"/>
-        </w:rPr>
-        <w:t>While the gene history itself can be interesting</w:t>
-      </w:r>
-      <w:r>
-        <w:rPr>
-          <w:rFonts w:asciiTheme="minorHAnsi" w:hAnsiTheme="minorHAnsi" w:cstheme="minorHAnsi"/>
-        </w:rPr>
-        <w:t xml:space="preserve"> to understand how numerous small scale changes occurred</w:t>
-      </w:r>
-      <w:r>
-        <w:rPr>
-          <w:rFonts w:asciiTheme="minorHAnsi" w:hAnsiTheme="minorHAnsi" w:cstheme="minorHAnsi"/>
-        </w:rPr>
-        <w:t xml:space="preserve">, </w:t>
-      </w:r>
-      <w:r>
-        <w:rPr>
-          <w:rFonts w:asciiTheme="minorHAnsi" w:hAnsiTheme="minorHAnsi" w:cstheme="minorHAnsi"/>
-        </w:rPr>
-        <w:t xml:space="preserve">results on a single gene should not be extrapolated to species-level patterns. </w:t>
-      </w:r>
-      <w:proofErr w:type="spellStart"/>
-      <w:r>
-        <w:rPr>
-          <w:rFonts w:asciiTheme="minorHAnsi" w:hAnsiTheme="minorHAnsi" w:cstheme="minorHAnsi"/>
-        </w:rPr>
-        <w:t>Literman</w:t>
-      </w:r>
-      <w:proofErr w:type="spellEnd"/>
-      <w:r>
-        <w:rPr>
-          <w:rFonts w:asciiTheme="minorHAnsi" w:hAnsiTheme="minorHAnsi" w:cstheme="minorHAnsi"/>
-        </w:rPr>
-        <w:t xml:space="preserve"> </w:t>
+        <w:t xml:space="preserve">This is consistent with the findings found here. While results do not provide any consistent evolutionary relationships consistent with thermosensitivity patterns they do provide insight into how these important sex determination genes have evolved across diverse turtle lineages and suggest faster evolutionary rates in TSD rather than GSD turtles. This pattern was also observed in Literman </w:t>
       </w:r>
       <w:r>
         <w:rPr>
           <w:rFonts w:asciiTheme="minorHAnsi" w:hAnsiTheme="minorHAnsi" w:cstheme="minorHAnsi"/>
           <w:i/>
         </w:rPr>
-        <w:t xml:space="preserve">et al </w:t>
-      </w:r>
-      <w:r>
-        <w:rPr>
-          <w:rFonts w:asciiTheme="minorHAnsi" w:hAnsiTheme="minorHAnsi" w:cstheme="minorHAnsi"/>
-        </w:rPr>
-        <w:t>(2017) took a species approach to the question of evolution rates and sex determination transitions by examining many more genes and found</w:t>
-      </w:r>
-      <w:r>
-        <w:rPr>
-          <w:rFonts w:asciiTheme="minorHAnsi" w:hAnsiTheme="minorHAnsi" w:cstheme="minorHAnsi"/>
-        </w:rPr>
-        <w:t xml:space="preserve"> that sex determination genes in general do not exhibit consistent evolutionary patterns.</w:t>
-      </w:r>
-    </w:p>
-    <w:p>
-      <w:pPr>
-        <w:rPr>
-          <w:rFonts w:asciiTheme="minorHAnsi" w:hAnsiTheme="minorHAnsi" w:cstheme="minorHAnsi"/>
-        </w:rPr>
-      </w:pPr>
-    </w:p>
-    <w:p>
-      <w:pPr>
-        <w:rPr>
-          <w:rFonts w:asciiTheme="minorHAnsi" w:hAnsiTheme="minorHAnsi" w:cstheme="minorHAnsi"/>
-        </w:rPr>
-      </w:pPr>
-    </w:p>
-    <w:p>
-      <w:pPr>
-        <w:rPr>
-          <w:rFonts w:asciiTheme="minorHAnsi" w:hAnsiTheme="minorHAnsi" w:cstheme="minorHAnsi"/>
-        </w:rPr>
-      </w:pPr>
-    </w:p>
-    <w:p>
-      <w:pPr>
-        <w:rPr>
-          <w:rFonts w:asciiTheme="minorHAnsi" w:hAnsiTheme="minorHAnsi" w:cstheme="minorHAnsi"/>
-        </w:rPr>
-      </w:pPr>
-    </w:p>
-    <w:p>
-      <w:pPr>
-        <w:rPr>
-          <w:rFonts w:asciiTheme="minorHAnsi" w:hAnsiTheme="minorHAnsi" w:cstheme="minorHAnsi"/>
-        </w:rPr>
-      </w:pPr>
-    </w:p>
-    <w:p>
-      <w:pPr>
-        <w:rPr>
-          <w:rFonts w:asciiTheme="minorHAnsi" w:hAnsiTheme="minorHAnsi" w:cstheme="minorHAnsi"/>
-        </w:rPr>
-      </w:pPr>
-    </w:p>
-    <w:p>
-      <w:pPr>
-        <w:rPr>
-          <w:rFonts w:asciiTheme="minorHAnsi" w:hAnsiTheme="minorHAnsi" w:cstheme="minorHAnsi"/>
-        </w:rPr>
-      </w:pPr>
-    </w:p>
-    <w:p>
-      <w:pPr>
-        <w:rPr>
-          <w:rFonts w:asciiTheme="minorHAnsi" w:hAnsiTheme="minorHAnsi" w:cstheme="minorHAnsi"/>
-        </w:rPr>
-      </w:pPr>
-    </w:p>
-    <w:p>
-      <w:pPr>
-        <w:rPr>
-          <w:rFonts w:asciiTheme="minorHAnsi" w:hAnsiTheme="minorHAnsi" w:cstheme="minorHAnsi"/>
-        </w:rPr>
-      </w:pPr>
-    </w:p>
-    <w:p>
-      <w:pPr>
-        <w:rPr>
-          <w:rFonts w:asciiTheme="minorHAnsi" w:hAnsiTheme="minorHAnsi" w:cstheme="minorHAnsi"/>
-        </w:rPr>
-      </w:pPr>
-    </w:p>
-    <w:p>
-      <w:pPr>
-        <w:rPr>
-          <w:rFonts w:asciiTheme="minorHAnsi" w:hAnsiTheme="minorHAnsi" w:cstheme="minorHAnsi"/>
-        </w:rPr>
-      </w:pPr>
-    </w:p>
-    <w:p>
-      <w:pPr>
-        <w:rPr>
-          <w:rFonts w:asciiTheme="minorHAnsi" w:hAnsiTheme="minorHAnsi" w:cstheme="minorHAnsi"/>
-        </w:rPr>
-      </w:pPr>
-    </w:p>
-    <w:p>
-      <w:pPr>
-        <w:rPr>
-          <w:rFonts w:asciiTheme="minorHAnsi" w:hAnsiTheme="minorHAnsi" w:cstheme="minorHAnsi"/>
-        </w:rPr>
-      </w:pPr>
-    </w:p>
-    <w:p>
-      <w:pPr>
-        <w:rPr>
-          <w:rFonts w:asciiTheme="minorHAnsi" w:hAnsiTheme="minorHAnsi" w:cstheme="minorHAnsi"/>
-        </w:rPr>
-      </w:pPr>
-    </w:p>
-    <w:p>
-      <w:pPr>
-        <w:rPr>
-          <w:rFonts w:asciiTheme="minorHAnsi" w:hAnsiTheme="minorHAnsi" w:cstheme="minorHAnsi"/>
-        </w:rPr>
-      </w:pPr>
-    </w:p>
-    <w:p>
-      <w:pPr>
-        <w:rPr>
-          <w:rFonts w:asciiTheme="minorHAnsi" w:hAnsiTheme="minorHAnsi" w:cstheme="minorHAnsi"/>
-        </w:rPr>
-      </w:pPr>
-    </w:p>
-    <w:p>
-      <w:pPr>
-        <w:rPr>
-          <w:rFonts w:asciiTheme="minorHAnsi" w:hAnsiTheme="minorHAnsi" w:cstheme="minorHAnsi"/>
-        </w:rPr>
-      </w:pPr>
-    </w:p>
-    <w:p>
-      <w:pPr>
-        <w:rPr>
-          <w:rFonts w:asciiTheme="minorHAnsi" w:hAnsiTheme="minorHAnsi" w:cstheme="minorHAnsi"/>
-        </w:rPr>
-      </w:pPr>
-    </w:p>
-    <w:p>
-      <w:pPr>
-        <w:rPr>
-          <w:rFonts w:asciiTheme="minorHAnsi" w:hAnsiTheme="minorHAnsi" w:cstheme="minorHAnsi"/>
-        </w:rPr>
-      </w:pPr>
-    </w:p>
-    <w:p>
-      <w:pPr>
-        <w:rPr>
-          <w:rFonts w:asciiTheme="minorHAnsi" w:hAnsiTheme="minorHAnsi" w:cstheme="minorHAnsi"/>
-        </w:rPr>
-      </w:pPr>
-    </w:p>
-    <w:p>
-      <w:pPr>
-        <w:rPr>
-          <w:rFonts w:asciiTheme="minorHAnsi" w:hAnsiTheme="minorHAnsi" w:cstheme="minorHAnsi"/>
-        </w:rPr>
-      </w:pPr>
-    </w:p>
-    <w:p>
-      <w:pPr>
-        <w:rPr>
-          <w:rFonts w:asciiTheme="minorHAnsi" w:hAnsiTheme="minorHAnsi" w:cstheme="minorHAnsi"/>
-        </w:rPr>
-      </w:pPr>
-    </w:p>
-    <w:p>
-      <w:pPr>
-        <w:rPr>
-          <w:rFonts w:asciiTheme="minorHAnsi" w:hAnsiTheme="minorHAnsi" w:cstheme="minorHAnsi"/>
-        </w:rPr>
-      </w:pPr>
-    </w:p>
-    <w:p>
-      <w:pPr>
-        <w:rPr>
-          <w:rFonts w:asciiTheme="minorHAnsi" w:hAnsiTheme="minorHAnsi" w:cstheme="minorHAnsi"/>
-        </w:rPr>
-      </w:pPr>
-    </w:p>
-    <w:p>
-      <w:pPr>
-        <w:rPr>
-          <w:rFonts w:asciiTheme="minorHAnsi" w:hAnsiTheme="minorHAnsi" w:cstheme="minorHAnsi"/>
-        </w:rPr>
-      </w:pPr>
-    </w:p>
-    <w:p>
-      <w:pPr>
-        <w:rPr>
-          <w:rFonts w:asciiTheme="minorHAnsi" w:hAnsiTheme="minorHAnsi" w:cstheme="minorHAnsi"/>
-        </w:rPr>
-      </w:pPr>
+        <w:t>et al</w:t>
+      </w:r>
+      <w:r>
+        <w:rPr>
+          <w:rFonts w:asciiTheme="minorHAnsi" w:hAnsiTheme="minorHAnsi" w:cstheme="minorHAnsi"/>
+        </w:rPr>
+        <w:t xml:space="preserve"> (2017) which found GSD to TSD reversions to exhibit elevated evolutionary rates. Perhaps the nature of TSD experiences unique selection pressures, a question worthy of further future exploration. </w:t>
+      </w:r>
       <w:bookmarkStart w:id="0" w:name="_GoBack"/>
       <w:bookmarkEnd w:id="0"/>
     </w:p>
@@ -6827,6 +5971,181 @@
       <w:pPr>
         <w:rPr>
           <w:rFonts w:asciiTheme="minorHAnsi" w:hAnsiTheme="minorHAnsi" w:cstheme="minorHAnsi"/>
+        </w:rPr>
+      </w:pPr>
+    </w:p>
+    <w:p>
+      <w:pPr>
+        <w:rPr>
+          <w:rFonts w:asciiTheme="minorHAnsi" w:hAnsiTheme="minorHAnsi" w:cstheme="minorHAnsi"/>
+        </w:rPr>
+      </w:pPr>
+    </w:p>
+    <w:p>
+      <w:pPr>
+        <w:rPr>
+          <w:rFonts w:asciiTheme="minorHAnsi" w:hAnsiTheme="minorHAnsi" w:cstheme="minorHAnsi"/>
+        </w:rPr>
+      </w:pPr>
+    </w:p>
+    <w:p>
+      <w:pPr>
+        <w:rPr>
+          <w:rFonts w:asciiTheme="minorHAnsi" w:hAnsiTheme="minorHAnsi" w:cstheme="minorHAnsi"/>
+        </w:rPr>
+      </w:pPr>
+    </w:p>
+    <w:p>
+      <w:pPr>
+        <w:rPr>
+          <w:rFonts w:asciiTheme="minorHAnsi" w:hAnsiTheme="minorHAnsi" w:cstheme="minorHAnsi"/>
+        </w:rPr>
+      </w:pPr>
+    </w:p>
+    <w:p>
+      <w:pPr>
+        <w:rPr>
+          <w:rFonts w:asciiTheme="minorHAnsi" w:hAnsiTheme="minorHAnsi" w:cstheme="minorHAnsi"/>
+        </w:rPr>
+      </w:pPr>
+    </w:p>
+    <w:p>
+      <w:pPr>
+        <w:rPr>
+          <w:rFonts w:asciiTheme="minorHAnsi" w:hAnsiTheme="minorHAnsi" w:cstheme="minorHAnsi"/>
+        </w:rPr>
+      </w:pPr>
+    </w:p>
+    <w:p>
+      <w:pPr>
+        <w:rPr>
+          <w:rFonts w:asciiTheme="minorHAnsi" w:hAnsiTheme="minorHAnsi" w:cstheme="minorHAnsi"/>
+        </w:rPr>
+      </w:pPr>
+    </w:p>
+    <w:p>
+      <w:pPr>
+        <w:rPr>
+          <w:rFonts w:asciiTheme="minorHAnsi" w:hAnsiTheme="minorHAnsi" w:cstheme="minorHAnsi"/>
+        </w:rPr>
+      </w:pPr>
+    </w:p>
+    <w:p>
+      <w:pPr>
+        <w:rPr>
+          <w:rFonts w:asciiTheme="minorHAnsi" w:hAnsiTheme="minorHAnsi" w:cstheme="minorHAnsi"/>
+        </w:rPr>
+      </w:pPr>
+    </w:p>
+    <w:p>
+      <w:pPr>
+        <w:rPr>
+          <w:rFonts w:asciiTheme="minorHAnsi" w:hAnsiTheme="minorHAnsi" w:cstheme="minorHAnsi"/>
+        </w:rPr>
+      </w:pPr>
+    </w:p>
+    <w:p>
+      <w:pPr>
+        <w:rPr>
+          <w:rFonts w:asciiTheme="minorHAnsi" w:hAnsiTheme="minorHAnsi" w:cstheme="minorHAnsi"/>
+        </w:rPr>
+      </w:pPr>
+    </w:p>
+    <w:p>
+      <w:pPr>
+        <w:rPr>
+          <w:rFonts w:asciiTheme="minorHAnsi" w:hAnsiTheme="minorHAnsi" w:cstheme="minorHAnsi"/>
+        </w:rPr>
+      </w:pPr>
+    </w:p>
+    <w:p>
+      <w:pPr>
+        <w:rPr>
+          <w:rFonts w:asciiTheme="minorHAnsi" w:hAnsiTheme="minorHAnsi" w:cstheme="minorHAnsi"/>
+        </w:rPr>
+      </w:pPr>
+    </w:p>
+    <w:p>
+      <w:pPr>
+        <w:rPr>
+          <w:rFonts w:asciiTheme="minorHAnsi" w:hAnsiTheme="minorHAnsi" w:cstheme="minorHAnsi"/>
+        </w:rPr>
+      </w:pPr>
+    </w:p>
+    <w:p>
+      <w:pPr>
+        <w:rPr>
+          <w:rFonts w:asciiTheme="minorHAnsi" w:hAnsiTheme="minorHAnsi" w:cstheme="minorHAnsi"/>
+        </w:rPr>
+      </w:pPr>
+    </w:p>
+    <w:p>
+      <w:pPr>
+        <w:rPr>
+          <w:rFonts w:asciiTheme="minorHAnsi" w:hAnsiTheme="minorHAnsi" w:cstheme="minorHAnsi"/>
+        </w:rPr>
+      </w:pPr>
+    </w:p>
+    <w:p>
+      <w:pPr>
+        <w:rPr>
+          <w:rFonts w:asciiTheme="minorHAnsi" w:hAnsiTheme="minorHAnsi" w:cstheme="minorHAnsi"/>
+        </w:rPr>
+      </w:pPr>
+    </w:p>
+    <w:p>
+      <w:pPr>
+        <w:rPr>
+          <w:rFonts w:asciiTheme="minorHAnsi" w:hAnsiTheme="minorHAnsi" w:cstheme="minorHAnsi"/>
+        </w:rPr>
+      </w:pPr>
+    </w:p>
+    <w:p>
+      <w:pPr>
+        <w:rPr>
+          <w:rFonts w:asciiTheme="minorHAnsi" w:hAnsiTheme="minorHAnsi" w:cstheme="minorHAnsi"/>
+        </w:rPr>
+      </w:pPr>
+    </w:p>
+    <w:p>
+      <w:pPr>
+        <w:rPr>
+          <w:rFonts w:asciiTheme="minorHAnsi" w:hAnsiTheme="minorHAnsi" w:cstheme="minorHAnsi"/>
+        </w:rPr>
+      </w:pPr>
+    </w:p>
+    <w:p>
+      <w:pPr>
+        <w:rPr>
+          <w:rFonts w:asciiTheme="minorHAnsi" w:hAnsiTheme="minorHAnsi" w:cstheme="minorHAnsi"/>
+        </w:rPr>
+      </w:pPr>
+    </w:p>
+    <w:p>
+      <w:pPr>
+        <w:rPr>
+          <w:rFonts w:asciiTheme="minorHAnsi" w:hAnsiTheme="minorHAnsi" w:cstheme="minorHAnsi"/>
+        </w:rPr>
+      </w:pPr>
+    </w:p>
+    <w:p>
+      <w:pPr>
+        <w:rPr>
+          <w:rFonts w:asciiTheme="minorHAnsi" w:hAnsiTheme="minorHAnsi" w:cstheme="minorHAnsi"/>
+        </w:rPr>
+      </w:pPr>
+    </w:p>
+    <w:p>
+      <w:pPr>
+        <w:rPr>
+          <w:rFonts w:asciiTheme="minorHAnsi" w:hAnsiTheme="minorHAnsi" w:cstheme="minorHAnsi"/>
+        </w:rPr>
+      </w:pPr>
+    </w:p>
+    <w:p>
+      <w:pPr>
+        <w:rPr>
+          <w:rFonts w:asciiTheme="minorHAnsi" w:hAnsiTheme="minorHAnsi" w:cstheme="minorHAnsi"/>
           <w:b/>
         </w:rPr>
       </w:pPr>
@@ -6835,7 +6154,6 @@
           <w:rFonts w:asciiTheme="minorHAnsi" w:hAnsiTheme="minorHAnsi" w:cstheme="minorHAnsi"/>
           <w:b/>
         </w:rPr>
-        <w:lastRenderedPageBreak/>
         <w:t>References</w:t>
       </w:r>
     </w:p>
@@ -6855,7 +6173,6 @@
           <w:shd w:val="clear" w:color="auto" w:fill="FFFFFF"/>
         </w:rPr>
       </w:pPr>
-      <w:proofErr w:type="spellStart"/>
       <w:r>
         <w:rPr>
           <w:rFonts w:asciiTheme="minorHAnsi" w:hAnsiTheme="minorHAnsi" w:cstheme="minorHAnsi"/>
@@ -6863,9 +6180,8 @@
           <w:szCs w:val="20"/>
           <w:shd w:val="clear" w:color="auto" w:fill="FFFFFF"/>
         </w:rPr>
-        <w:t>Huson</w:t>
-      </w:r>
-      <w:proofErr w:type="spellEnd"/>
+        <w:t xml:space="preserve">Huson </w:t>
+      </w:r>
       <w:r>
         <w:rPr>
           <w:rFonts w:asciiTheme="minorHAnsi" w:hAnsiTheme="minorHAnsi" w:cstheme="minorHAnsi"/>
@@ -6873,7 +6189,7 @@
           <w:szCs w:val="20"/>
           <w:shd w:val="clear" w:color="auto" w:fill="FFFFFF"/>
         </w:rPr>
-        <w:t xml:space="preserve"> </w:t>
+        <w:t xml:space="preserve">DH and </w:t>
       </w:r>
       <w:r>
         <w:rPr>
@@ -6882,9 +6198,8 @@
           <w:szCs w:val="20"/>
           <w:shd w:val="clear" w:color="auto" w:fill="FFFFFF"/>
         </w:rPr>
-        <w:t xml:space="preserve">DH and </w:t>
-      </w:r>
-      <w:proofErr w:type="spellStart"/>
+        <w:t>Scornavacca</w:t>
+      </w:r>
       <w:r>
         <w:rPr>
           <w:rFonts w:asciiTheme="minorHAnsi" w:hAnsiTheme="minorHAnsi" w:cstheme="minorHAnsi"/>
@@ -6892,9 +6207,8 @@
           <w:szCs w:val="20"/>
           <w:shd w:val="clear" w:color="auto" w:fill="FFFFFF"/>
         </w:rPr>
-        <w:t>Scornavacca</w:t>
-      </w:r>
-      <w:proofErr w:type="spellEnd"/>
+        <w:t xml:space="preserve"> C</w:t>
+      </w:r>
       <w:r>
         <w:rPr>
           <w:rFonts w:asciiTheme="minorHAnsi" w:hAnsiTheme="minorHAnsi" w:cstheme="minorHAnsi"/>
@@ -6902,7 +6216,7 @@
           <w:szCs w:val="20"/>
           <w:shd w:val="clear" w:color="auto" w:fill="FFFFFF"/>
         </w:rPr>
-        <w:t xml:space="preserve"> C</w:t>
+        <w:t xml:space="preserve">. </w:t>
       </w:r>
       <w:r>
         <w:rPr>
@@ -6911,7 +6225,7 @@
           <w:szCs w:val="20"/>
           <w:shd w:val="clear" w:color="auto" w:fill="FFFFFF"/>
         </w:rPr>
-        <w:t xml:space="preserve">. </w:t>
+        <w:t xml:space="preserve">2012. </w:t>
       </w:r>
       <w:r>
         <w:rPr>
@@ -6920,27 +6234,7 @@
           <w:szCs w:val="20"/>
           <w:shd w:val="clear" w:color="auto" w:fill="FFFFFF"/>
         </w:rPr>
-        <w:t xml:space="preserve">2012. </w:t>
-      </w:r>
-      <w:proofErr w:type="spellStart"/>
-      <w:r>
-        <w:rPr>
-          <w:rFonts w:asciiTheme="minorHAnsi" w:hAnsiTheme="minorHAnsi" w:cstheme="minorHAnsi"/>
-          <w:color w:val="333333"/>
-          <w:szCs w:val="20"/>
-          <w:shd w:val="clear" w:color="auto" w:fill="FFFFFF"/>
-        </w:rPr>
-        <w:t>Dendroscope</w:t>
-      </w:r>
-      <w:proofErr w:type="spellEnd"/>
-      <w:r>
-        <w:rPr>
-          <w:rFonts w:asciiTheme="minorHAnsi" w:hAnsiTheme="minorHAnsi" w:cstheme="minorHAnsi"/>
-          <w:color w:val="333333"/>
-          <w:szCs w:val="20"/>
-          <w:shd w:val="clear" w:color="auto" w:fill="FFFFFF"/>
-        </w:rPr>
-        <w:t xml:space="preserve"> 3: An interactive tool for rooted phylogenetic trees and n</w:t>
+        <w:t>Dendroscope 3: An interactive tool for rooted phylogenetic trees and n</w:t>
       </w:r>
       <w:r>
         <w:rPr>
@@ -6988,7 +6282,6 @@
           <w:sz w:val="36"/>
         </w:rPr>
       </w:pPr>
-      <w:proofErr w:type="spellStart"/>
       <w:r>
         <w:rPr>
           <w:rFonts w:asciiTheme="minorHAnsi" w:hAnsiTheme="minorHAnsi" w:cstheme="minorHAnsi"/>
@@ -6996,29 +6289,8 @@
           <w:szCs w:val="20"/>
           <w:shd w:val="clear" w:color="auto" w:fill="FFFFFF"/>
         </w:rPr>
-        <w:t>Katoh</w:t>
-      </w:r>
-      <w:proofErr w:type="spellEnd"/>
-      <w:r>
-        <w:rPr>
-          <w:rFonts w:asciiTheme="minorHAnsi" w:hAnsiTheme="minorHAnsi" w:cstheme="minorHAnsi"/>
-          <w:color w:val="333333"/>
-          <w:szCs w:val="20"/>
-          <w:shd w:val="clear" w:color="auto" w:fill="FFFFFF"/>
-        </w:rPr>
-        <w:t xml:space="preserve">, </w:t>
-      </w:r>
-      <w:proofErr w:type="spellStart"/>
-      <w:r>
-        <w:rPr>
-          <w:rFonts w:asciiTheme="minorHAnsi" w:hAnsiTheme="minorHAnsi" w:cstheme="minorHAnsi"/>
-          <w:color w:val="333333"/>
-          <w:szCs w:val="20"/>
-          <w:shd w:val="clear" w:color="auto" w:fill="FFFFFF"/>
-        </w:rPr>
-        <w:t>Standley</w:t>
-      </w:r>
-      <w:proofErr w:type="spellEnd"/>
+        <w:t>Katoh, Standley</w:t>
+      </w:r>
       <w:r>
         <w:rPr>
           <w:rFonts w:asciiTheme="minorHAnsi" w:hAnsiTheme="minorHAnsi" w:cstheme="minorHAnsi"/>
@@ -7120,14 +6392,96 @@
           <w:rFonts w:asciiTheme="minorHAnsi" w:hAnsiTheme="minorHAnsi" w:cstheme="minorHAnsi"/>
         </w:rPr>
       </w:pPr>
-      <w:proofErr w:type="spellStart"/>
-      <w:r>
-        <w:rPr>
-          <w:rFonts w:asciiTheme="minorHAnsi" w:hAnsiTheme="minorHAnsi" w:cstheme="minorHAnsi"/>
-        </w:rPr>
-        <w:t>Literman</w:t>
-      </w:r>
-      <w:proofErr w:type="spellEnd"/>
+      <w:r>
+        <w:rPr>
+          <w:rFonts w:asciiTheme="minorHAnsi" w:hAnsiTheme="minorHAnsi" w:cstheme="minorHAnsi"/>
+        </w:rPr>
+        <w:t xml:space="preserve">Literman </w:t>
+      </w:r>
+      <w:r>
+        <w:rPr>
+          <w:rFonts w:asciiTheme="minorHAnsi" w:hAnsiTheme="minorHAnsi" w:cstheme="minorHAnsi"/>
+        </w:rPr>
+        <w:t xml:space="preserve">R </w:t>
+      </w:r>
+      <w:r>
+        <w:rPr>
+          <w:rFonts w:asciiTheme="minorHAnsi" w:hAnsiTheme="minorHAnsi" w:cstheme="minorHAnsi"/>
+          <w:i/>
+        </w:rPr>
+        <w:t>et al</w:t>
+      </w:r>
+      <w:r>
+        <w:rPr>
+          <w:rFonts w:asciiTheme="minorHAnsi" w:hAnsiTheme="minorHAnsi" w:cstheme="minorHAnsi"/>
+        </w:rPr>
+        <w:t xml:space="preserve">. </w:t>
+      </w:r>
+      <w:r>
+        <w:rPr>
+          <w:rFonts w:asciiTheme="minorHAnsi" w:hAnsiTheme="minorHAnsi" w:cstheme="minorHAnsi"/>
+        </w:rPr>
+        <w:t>2017</w:t>
+      </w:r>
+      <w:r>
+        <w:rPr>
+          <w:rFonts w:asciiTheme="minorHAnsi" w:hAnsiTheme="minorHAnsi" w:cstheme="minorHAnsi"/>
+        </w:rPr>
+        <w:t xml:space="preserve">. Putative independent evolutionary reversals from genotypic to temperature-dependent sex determination are associated with accelerated evolution of sex-determining genes in turtles. </w:t>
+      </w:r>
+      <w:r>
+        <w:rPr>
+          <w:rFonts w:asciiTheme="minorHAnsi" w:hAnsiTheme="minorHAnsi" w:cstheme="minorHAnsi"/>
+          <w:i/>
+        </w:rPr>
+        <w:t>Journal of Molecular Evolution</w:t>
+      </w:r>
+      <w:r>
+        <w:rPr>
+          <w:rFonts w:asciiTheme="minorHAnsi" w:hAnsiTheme="minorHAnsi" w:cstheme="minorHAnsi"/>
+        </w:rPr>
+        <w:t xml:space="preserve"> 86:1(11-26). </w:t>
+      </w:r>
+    </w:p>
+    <w:p>
+      <w:pPr>
+        <w:rPr>
+          <w:rFonts w:asciiTheme="minorHAnsi" w:hAnsiTheme="minorHAnsi" w:cstheme="minorHAnsi"/>
+        </w:rPr>
+      </w:pPr>
+    </w:p>
+    <w:p>
+      <w:pPr>
+        <w:rPr>
+          <w:rFonts w:asciiTheme="minorHAnsi" w:hAnsiTheme="minorHAnsi" w:cstheme="minorHAnsi"/>
+        </w:rPr>
+      </w:pPr>
+      <w:r>
+        <w:rPr>
+          <w:rFonts w:asciiTheme="minorHAnsi" w:hAnsiTheme="minorHAnsi" w:cstheme="minorHAnsi"/>
+        </w:rPr>
+        <w:t xml:space="preserve">Radhakrishnan S </w:t>
+      </w:r>
+      <w:r>
+        <w:rPr>
+          <w:rFonts w:asciiTheme="minorHAnsi" w:hAnsiTheme="minorHAnsi" w:cstheme="minorHAnsi"/>
+          <w:i/>
+        </w:rPr>
+        <w:t>et al</w:t>
+      </w:r>
+      <w:r>
+        <w:rPr>
+          <w:rFonts w:asciiTheme="minorHAnsi" w:hAnsiTheme="minorHAnsi" w:cstheme="minorHAnsi"/>
+        </w:rPr>
+        <w:t xml:space="preserve">. 2017. Transcriptomic responses to environmental temperature by turtles with temperature-dependent and genotypic sex determination assessed by RNAseq inform the genetic architecture of embryonic gonadal development. </w:t>
+      </w:r>
+      <w:r>
+        <w:rPr>
+          <w:rFonts w:asciiTheme="minorHAnsi" w:hAnsiTheme="minorHAnsi" w:cstheme="minorHAnsi"/>
+          <w:i/>
+        </w:rPr>
+        <w:t>PLoS ONE</w:t>
+      </w:r>
       <w:r>
         <w:rPr>
           <w:rFonts w:asciiTheme="minorHAnsi" w:hAnsiTheme="minorHAnsi" w:cstheme="minorHAnsi"/>
@@ -7138,7 +6492,39 @@
         <w:rPr>
           <w:rFonts w:asciiTheme="minorHAnsi" w:hAnsiTheme="minorHAnsi" w:cstheme="minorHAnsi"/>
         </w:rPr>
-        <w:t xml:space="preserve">R </w:t>
+        <w:t xml:space="preserve">12:3 (e0172044). </w:t>
+      </w:r>
+    </w:p>
+    <w:p>
+      <w:pPr>
+        <w:rPr>
+          <w:rFonts w:asciiTheme="minorHAnsi" w:hAnsiTheme="minorHAnsi" w:cstheme="minorHAnsi"/>
+        </w:rPr>
+      </w:pPr>
+    </w:p>
+    <w:p>
+      <w:pPr>
+        <w:rPr>
+          <w:rFonts w:asciiTheme="minorHAnsi" w:hAnsiTheme="minorHAnsi" w:cstheme="minorHAnsi"/>
+        </w:rPr>
+      </w:pPr>
+      <w:r>
+        <w:rPr>
+          <w:rFonts w:asciiTheme="minorHAnsi" w:hAnsiTheme="minorHAnsi" w:cstheme="minorHAnsi"/>
+        </w:rPr>
+        <w:t>Schmidt</w:t>
+      </w:r>
+      <w:r>
+        <w:rPr>
+          <w:rFonts w:asciiTheme="minorHAnsi" w:hAnsiTheme="minorHAnsi" w:cstheme="minorHAnsi"/>
+        </w:rPr>
+        <w:t xml:space="preserve"> D</w:t>
+      </w:r>
+      <w:r>
+        <w:rPr>
+          <w:rFonts w:asciiTheme="minorHAnsi" w:hAnsiTheme="minorHAnsi" w:cstheme="minorHAnsi"/>
+        </w:rPr>
+        <w:t xml:space="preserve"> </w:t>
       </w:r>
       <w:r>
         <w:rPr>
@@ -7151,151 +6537,6 @@
         <w:rPr>
           <w:rFonts w:asciiTheme="minorHAnsi" w:hAnsiTheme="minorHAnsi" w:cstheme="minorHAnsi"/>
         </w:rPr>
-        <w:t xml:space="preserve">. </w:t>
-      </w:r>
-      <w:r>
-        <w:rPr>
-          <w:rFonts w:asciiTheme="minorHAnsi" w:hAnsiTheme="minorHAnsi" w:cstheme="minorHAnsi"/>
-        </w:rPr>
-        <w:t>2017</w:t>
-      </w:r>
-      <w:r>
-        <w:rPr>
-          <w:rFonts w:asciiTheme="minorHAnsi" w:hAnsiTheme="minorHAnsi" w:cstheme="minorHAnsi"/>
-        </w:rPr>
-        <w:t xml:space="preserve">. Putative independent evolutionary reversals from genotypic to temperature-dependent sex determination are associated with accelerated evolution of sex-determining genes in turtles. </w:t>
-      </w:r>
-      <w:r>
-        <w:rPr>
-          <w:rFonts w:asciiTheme="minorHAnsi" w:hAnsiTheme="minorHAnsi" w:cstheme="minorHAnsi"/>
-          <w:i/>
-        </w:rPr>
-        <w:t>Journal of Molecular Evolution</w:t>
-      </w:r>
-      <w:r>
-        <w:rPr>
-          <w:rFonts w:asciiTheme="minorHAnsi" w:hAnsiTheme="minorHAnsi" w:cstheme="minorHAnsi"/>
-        </w:rPr>
-        <w:t xml:space="preserve"> 86:1(11-26). </w:t>
-      </w:r>
-    </w:p>
-    <w:p>
-      <w:pPr>
-        <w:rPr>
-          <w:rFonts w:asciiTheme="minorHAnsi" w:hAnsiTheme="minorHAnsi" w:cstheme="minorHAnsi"/>
-        </w:rPr>
-      </w:pPr>
-    </w:p>
-    <w:p>
-      <w:pPr>
-        <w:rPr>
-          <w:rFonts w:asciiTheme="minorHAnsi" w:hAnsiTheme="minorHAnsi" w:cstheme="minorHAnsi"/>
-        </w:rPr>
-      </w:pPr>
-      <w:r>
-        <w:rPr>
-          <w:rFonts w:asciiTheme="minorHAnsi" w:hAnsiTheme="minorHAnsi" w:cstheme="minorHAnsi"/>
-        </w:rPr>
-        <w:t xml:space="preserve">Radhakrishnan S </w:t>
-      </w:r>
-      <w:r>
-        <w:rPr>
-          <w:rFonts w:asciiTheme="minorHAnsi" w:hAnsiTheme="minorHAnsi" w:cstheme="minorHAnsi"/>
-          <w:i/>
-        </w:rPr>
-        <w:t>et al</w:t>
-      </w:r>
-      <w:r>
-        <w:rPr>
-          <w:rFonts w:asciiTheme="minorHAnsi" w:hAnsiTheme="minorHAnsi" w:cstheme="minorHAnsi"/>
-        </w:rPr>
-        <w:t xml:space="preserve">. 2017. Transcriptomic responses to environmental temperature by turtles with temperature-dependent and genotypic sex determination assessed by </w:t>
-      </w:r>
-      <w:proofErr w:type="spellStart"/>
-      <w:r>
-        <w:rPr>
-          <w:rFonts w:asciiTheme="minorHAnsi" w:hAnsiTheme="minorHAnsi" w:cstheme="minorHAnsi"/>
-        </w:rPr>
-        <w:t>RNAseq</w:t>
-      </w:r>
-      <w:proofErr w:type="spellEnd"/>
-      <w:r>
-        <w:rPr>
-          <w:rFonts w:asciiTheme="minorHAnsi" w:hAnsiTheme="minorHAnsi" w:cstheme="minorHAnsi"/>
-        </w:rPr>
-        <w:t xml:space="preserve"> inform the genetic architecture of embryonic gonadal development. </w:t>
-      </w:r>
-      <w:proofErr w:type="spellStart"/>
-      <w:r>
-        <w:rPr>
-          <w:rFonts w:asciiTheme="minorHAnsi" w:hAnsiTheme="minorHAnsi" w:cstheme="minorHAnsi"/>
-          <w:i/>
-        </w:rPr>
-        <w:t>PLoS</w:t>
-      </w:r>
-      <w:proofErr w:type="spellEnd"/>
-      <w:r>
-        <w:rPr>
-          <w:rFonts w:asciiTheme="minorHAnsi" w:hAnsiTheme="minorHAnsi" w:cstheme="minorHAnsi"/>
-          <w:i/>
-        </w:rPr>
-        <w:t xml:space="preserve"> ONE</w:t>
-      </w:r>
-      <w:r>
-        <w:rPr>
-          <w:rFonts w:asciiTheme="minorHAnsi" w:hAnsiTheme="minorHAnsi" w:cstheme="minorHAnsi"/>
-        </w:rPr>
-        <w:t xml:space="preserve"> </w:t>
-      </w:r>
-      <w:r>
-        <w:rPr>
-          <w:rFonts w:asciiTheme="minorHAnsi" w:hAnsiTheme="minorHAnsi" w:cstheme="minorHAnsi"/>
-        </w:rPr>
-        <w:t xml:space="preserve">12:3 (e0172044). </w:t>
-      </w:r>
-    </w:p>
-    <w:p>
-      <w:pPr>
-        <w:rPr>
-          <w:rFonts w:asciiTheme="minorHAnsi" w:hAnsiTheme="minorHAnsi" w:cstheme="minorHAnsi"/>
-        </w:rPr>
-      </w:pPr>
-    </w:p>
-    <w:p>
-      <w:pPr>
-        <w:rPr>
-          <w:rFonts w:asciiTheme="minorHAnsi" w:hAnsiTheme="minorHAnsi" w:cstheme="minorHAnsi"/>
-        </w:rPr>
-      </w:pPr>
-      <w:r>
-        <w:rPr>
-          <w:rFonts w:asciiTheme="minorHAnsi" w:hAnsiTheme="minorHAnsi" w:cstheme="minorHAnsi"/>
-        </w:rPr>
-        <w:t>Schmidt</w:t>
-      </w:r>
-      <w:r>
-        <w:rPr>
-          <w:rFonts w:asciiTheme="minorHAnsi" w:hAnsiTheme="minorHAnsi" w:cstheme="minorHAnsi"/>
-        </w:rPr>
-        <w:t xml:space="preserve"> D</w:t>
-      </w:r>
-      <w:r>
-        <w:rPr>
-          <w:rFonts w:asciiTheme="minorHAnsi" w:hAnsiTheme="minorHAnsi" w:cstheme="minorHAnsi"/>
-        </w:rPr>
-        <w:t xml:space="preserve"> </w:t>
-      </w:r>
-      <w:r>
-        <w:rPr>
-          <w:rFonts w:asciiTheme="minorHAnsi" w:hAnsiTheme="minorHAnsi" w:cstheme="minorHAnsi"/>
-          <w:i/>
-        </w:rPr>
-        <w:t>et al</w:t>
-      </w:r>
-      <w:r>
-        <w:rPr>
-          <w:rFonts w:asciiTheme="minorHAnsi" w:hAnsiTheme="minorHAnsi" w:cstheme="minorHAnsi"/>
-        </w:rPr>
         <w:t>.</w:t>
       </w:r>
       <w:r>
@@ -7308,21 +6549,7 @@
         <w:rPr>
           <w:rFonts w:asciiTheme="minorHAnsi" w:hAnsiTheme="minorHAnsi" w:cstheme="minorHAnsi"/>
         </w:rPr>
-        <w:t xml:space="preserve">. Five-vertebrate </w:t>
-      </w:r>
-      <w:proofErr w:type="spellStart"/>
-      <w:r>
-        <w:rPr>
-          <w:rFonts w:asciiTheme="minorHAnsi" w:hAnsiTheme="minorHAnsi" w:cstheme="minorHAnsi"/>
-        </w:rPr>
-        <w:t>ChIP-seq</w:t>
-      </w:r>
-      <w:proofErr w:type="spellEnd"/>
-      <w:r>
-        <w:rPr>
-          <w:rFonts w:asciiTheme="minorHAnsi" w:hAnsiTheme="minorHAnsi" w:cstheme="minorHAnsi"/>
-        </w:rPr>
-        <w:t xml:space="preserve"> reveals the evolutionary dynamics of transcription factor binding. </w:t>
+        <w:t xml:space="preserve">. Five-vertebrate ChIP-seq reveals the evolutionary dynamics of transcription factor binding. </w:t>
       </w:r>
       <w:r>
         <w:rPr>

</xml_diff>